<commit_message>
renew harris corner dection
</commit_message>
<xml_diff>
--- a/writing part of HW3.docx
+++ b/writing part of HW3.docx
@@ -1,6 +1,6 @@
 
 <file path=word/document.xml><?xml version="1.0" encoding="utf-8"?>
-<w:document xmlns:ve="http://schemas.openxmlformats.org/markup-compatibility/2006" xmlns:o="urn:schemas-microsoft-com:office:office" xmlns:r="http://schemas.openxmlformats.org/officeDocument/2006/relationships" xmlns:m="http://schemas.openxmlformats.org/officeDocument/2006/math" xmlns:v="urn:schemas-microsoft-com:vml" xmlns:wp="http://schemas.openxmlformats.org/drawingml/2006/wordprocessingDrawing" xmlns:w10="urn:schemas-microsoft-com:office:word" xmlns:w="http://schemas.openxmlformats.org/wordprocessingml/2006/main" xmlns:wne="http://schemas.microsoft.com/office/word/2006/wordml">
+<w:document xmlns:wpc="http://schemas.microsoft.com/office/word/2010/wordprocessingCanvas" xmlns:cx="http://schemas.microsoft.com/office/drawing/2014/chartex" xmlns:cx1="http://schemas.microsoft.com/office/drawing/2015/9/8/chartex" xmlns:cx2="http://schemas.microsoft.com/office/drawing/2015/10/21/chartex" xmlns:cx3="http://schemas.microsoft.com/office/drawing/2016/5/9/chartex" xmlns:cx4="http://schemas.microsoft.com/office/drawing/2016/5/10/chartex" xmlns:cx5="http://schemas.microsoft.com/office/drawing/2016/5/11/chartex" xmlns:cx6="http://schemas.microsoft.com/office/drawing/2016/5/12/chartex" xmlns:cx7="http://schemas.microsoft.com/office/drawing/2016/5/13/chartex" xmlns:cx8="http://schemas.microsoft.com/office/drawing/2016/5/14/chartex" xmlns:mc="http://schemas.openxmlformats.org/markup-compatibility/2006" xmlns:aink="http://schemas.microsoft.com/office/drawing/2016/ink" xmlns:am3d="http://schemas.microsoft.com/office/drawing/2017/model3d" xmlns:o="urn:schemas-microsoft-com:office:office" xmlns:r="http://schemas.openxmlformats.org/officeDocument/2006/relationships" xmlns:m="http://schemas.openxmlformats.org/officeDocument/2006/math" xmlns:v="urn:schemas-microsoft-com:vml" xmlns:wp14="http://schemas.microsoft.com/office/word/2010/wordprocessingDrawing" xmlns:wp="http://schemas.openxmlformats.org/drawingml/2006/wordprocessingDrawing" xmlns:w10="urn:schemas-microsoft-com:office:word" xmlns:w="http://schemas.openxmlformats.org/wordprocessingml/2006/main" xmlns:w14="http://schemas.microsoft.com/office/word/2010/wordml" xmlns:w15="http://schemas.microsoft.com/office/word/2012/wordml" xmlns:w16cid="http://schemas.microsoft.com/office/word/2016/wordml/cid" xmlns:w16se="http://schemas.microsoft.com/office/word/2015/wordml/symex" xmlns:wpg="http://schemas.microsoft.com/office/word/2010/wordprocessingGroup" xmlns:wpi="http://schemas.microsoft.com/office/word/2010/wordprocessingInk" xmlns:wne="http://schemas.microsoft.com/office/word/2006/wordml" xmlns:wps="http://schemas.microsoft.com/office/word/2010/wordprocessingShape" mc:Ignorable="w14 w15 w16se w16cid wp14">
   <w:body>
     <w:p>
       <w:pPr>
@@ -33,7 +33,25 @@
           <w:sz w:val="16"/>
           <w:szCs w:val="16"/>
         </w:rPr>
-        <w:t>Student: Yinbo Chen</w:t>
+        <w:t xml:space="preserve">Student: </w:t>
+      </w:r>
+      <w:proofErr w:type="spellStart"/>
+      <w:r>
+        <w:rPr>
+          <w:rFonts w:cstheme="minorHAnsi"/>
+          <w:sz w:val="16"/>
+          <w:szCs w:val="16"/>
+        </w:rPr>
+        <w:t>Yinbo</w:t>
+      </w:r>
+      <w:proofErr w:type="spellEnd"/>
+      <w:r>
+        <w:rPr>
+          <w:rFonts w:cstheme="minorHAnsi"/>
+          <w:sz w:val="16"/>
+          <w:szCs w:val="16"/>
+        </w:rPr>
+        <w:t xml:space="preserve"> Chen</w:t>
       </w:r>
     </w:p>
     <w:p>
@@ -173,6 +191,7 @@
         </w:rPr>
         <w:t>v</w:t>
       </w:r>
+      <w:proofErr w:type="gramStart"/>
       <w:r>
         <w:rPr>
           <w:rFonts w:eastAsia="DFGothic-EB" w:cstheme="minorHAnsi"/>
@@ -186,7 +205,15 @@
           <w:rFonts w:cstheme="minorHAnsi"/>
           <w:b/>
         </w:rPr>
-        <w:t>, … ,</w:t>
+        <w:t>,</w:t>
+      </w:r>
+      <w:proofErr w:type="gramEnd"/>
+      <w:r>
+        <w:rPr>
+          <w:rFonts w:cstheme="minorHAnsi"/>
+          <w:b/>
+        </w:rPr>
+        <w:t xml:space="preserve"> … ,</w:t>
       </w:r>
       <w:r>
         <w:rPr>
@@ -195,6 +222,7 @@
         </w:rPr>
         <w:t xml:space="preserve"> </w:t>
       </w:r>
+      <w:proofErr w:type="spellStart"/>
       <w:r>
         <w:rPr>
           <w:rFonts w:eastAsia="DFGothic-EB" w:cstheme="minorHAnsi"/>
@@ -210,6 +238,7 @@
         </w:rPr>
         <w:t>n</w:t>
       </w:r>
+      <w:proofErr w:type="spellEnd"/>
       <w:r>
         <w:rPr>
           <w:rFonts w:cstheme="minorHAnsi" w:hint="eastAsia"/>
@@ -430,7 +459,19 @@
           <w:szCs w:val="20"/>
           <w:shd w:val="clear" w:color="auto" w:fill="FFFFFF"/>
         </w:rPr>
-        <w:t>+…+ c</w:t>
+        <w:t xml:space="preserve">+…+ </w:t>
+      </w:r>
+      <w:proofErr w:type="spellStart"/>
+      <w:r>
+        <w:rPr>
+          <w:rFonts w:eastAsia="DFGothic-EB" w:cstheme="minorHAnsi"/>
+          <w:b/>
+          <w:color w:val="333333"/>
+          <w:sz w:val="20"/>
+          <w:szCs w:val="20"/>
+          <w:shd w:val="clear" w:color="auto" w:fill="FFFFFF"/>
+        </w:rPr>
+        <w:t>c</w:t>
       </w:r>
       <w:r>
         <w:rPr>
@@ -444,16 +485,29 @@
         </w:rPr>
         <w:t>n</w:t>
       </w:r>
-      <w:r>
-        <w:rPr>
-          <w:rFonts w:eastAsia="DFGothic-EB" w:cstheme="minorHAnsi"/>
-          <w:b/>
-          <w:color w:val="333333"/>
-          <w:sz w:val="20"/>
-          <w:szCs w:val="20"/>
-          <w:shd w:val="clear" w:color="auto" w:fill="FFFFFF"/>
-        </w:rPr>
-        <w:t>*v</w:t>
+      <w:proofErr w:type="spellEnd"/>
+      <w:r>
+        <w:rPr>
+          <w:rFonts w:eastAsia="DFGothic-EB" w:cstheme="minorHAnsi"/>
+          <w:b/>
+          <w:color w:val="333333"/>
+          <w:sz w:val="20"/>
+          <w:szCs w:val="20"/>
+          <w:shd w:val="clear" w:color="auto" w:fill="FFFFFF"/>
+        </w:rPr>
+        <w:t>*</w:t>
+      </w:r>
+      <w:proofErr w:type="spellStart"/>
+      <w:r>
+        <w:rPr>
+          <w:rFonts w:eastAsia="DFGothic-EB" w:cstheme="minorHAnsi"/>
+          <w:b/>
+          <w:color w:val="333333"/>
+          <w:sz w:val="20"/>
+          <w:szCs w:val="20"/>
+          <w:shd w:val="clear" w:color="auto" w:fill="FFFFFF"/>
+        </w:rPr>
+        <w:t>v</w:t>
       </w:r>
       <w:r>
         <w:rPr>
@@ -467,6 +521,7 @@
         </w:rPr>
         <w:t>n</w:t>
       </w:r>
+      <w:proofErr w:type="spellEnd"/>
       <w:r>
         <w:rPr>
           <w:rFonts w:eastAsia="DFGothic-EB" w:cstheme="minorHAnsi"/>
@@ -527,6 +582,7 @@
         </w:rPr>
         <w:t>c</w:t>
       </w:r>
+      <w:proofErr w:type="gramStart"/>
       <w:r>
         <w:rPr>
           <w:rFonts w:eastAsia="DFGothic-EB" w:cstheme="minorHAnsi"/>
@@ -544,11 +600,19 @@
           <w:rFonts w:cstheme="minorHAnsi"/>
           <w:b/>
         </w:rPr>
-        <w:t>= 1</w:t>
-      </w:r>
+        <w:t>=</w:t>
+      </w:r>
+      <w:proofErr w:type="gramEnd"/>
       <w:r>
         <w:rPr>
           <w:rFonts w:cstheme="minorHAnsi"/>
+          <w:b/>
+        </w:rPr>
+        <w:t xml:space="preserve"> 1</w:t>
+      </w:r>
+      <w:r>
+        <w:rPr>
+          <w:rFonts w:cstheme="minorHAnsi"/>
         </w:rPr>
         <w:t xml:space="preserve"> and</w:t>
       </w:r>
@@ -624,6 +688,7 @@
         </w:rPr>
         <w:t xml:space="preserve"> … </w:t>
       </w:r>
+      <w:proofErr w:type="spellStart"/>
       <w:r>
         <w:rPr>
           <w:rFonts w:eastAsia="DFGothic-EB" w:cstheme="minorHAnsi"/>
@@ -639,6 +704,7 @@
         </w:rPr>
         <w:t>n</w:t>
       </w:r>
+      <w:proofErr w:type="spellEnd"/>
       <w:r>
         <w:rPr>
           <w:rFonts w:cstheme="minorHAnsi"/>
@@ -721,7 +787,15 @@
           <w:rFonts w:eastAsia="DFGothic-EB" w:cstheme="minorHAnsi"/>
           <w:b/>
         </w:rPr>
-        <w:t xml:space="preserve"> + … +0 * v</w:t>
+        <w:t xml:space="preserve"> + … +0 * </w:t>
+      </w:r>
+      <w:proofErr w:type="spellStart"/>
+      <w:r>
+        <w:rPr>
+          <w:rFonts w:eastAsia="DFGothic-EB" w:cstheme="minorHAnsi"/>
+          <w:b/>
+        </w:rPr>
+        <w:t>v</w:t>
       </w:r>
       <w:r>
         <w:rPr>
@@ -731,6 +805,7 @@
         </w:rPr>
         <w:t>n</w:t>
       </w:r>
+      <w:proofErr w:type="spellEnd"/>
       <w:r>
         <w:rPr>
           <w:rFonts w:eastAsia="DFGothic-EB" w:cstheme="minorHAnsi"/>
@@ -750,6 +825,7 @@
         </w:rPr>
         <w:t xml:space="preserve"> </w:t>
       </w:r>
+      <w:proofErr w:type="spellStart"/>
       <w:r>
         <w:rPr>
           <w:rFonts w:eastAsia="DFGothic-EB" w:cstheme="minorHAnsi"/>
@@ -776,7 +852,14 @@
         <w:rPr>
           <w:rFonts w:eastAsia="DFGothic-EB" w:cstheme="minorHAnsi"/>
         </w:rPr>
-        <w:t xml:space="preserve">s not all zero and still satisfy the equation. </w:t>
+        <w:t>s</w:t>
+      </w:r>
+      <w:proofErr w:type="spellEnd"/>
+      <w:r>
+        <w:rPr>
+          <w:rFonts w:eastAsia="DFGothic-EB" w:cstheme="minorHAnsi"/>
+        </w:rPr>
+        <w:t xml:space="preserve"> not all zero and still satisfy the equation. </w:t>
       </w:r>
     </w:p>
     <w:p>
@@ -836,6 +919,7 @@
         </w:rPr>
         <w:t>{p</w:t>
       </w:r>
+      <w:proofErr w:type="gramStart"/>
       <w:r>
         <w:rPr>
           <w:rFonts w:eastAsia="DFGothic-EB" w:cstheme="minorHAnsi"/>
@@ -851,6 +935,7 @@
         </w:rPr>
         <w:t>,p</w:t>
       </w:r>
+      <w:proofErr w:type="gramEnd"/>
       <w:r>
         <w:rPr>
           <w:rFonts w:eastAsia="DFGothic-EB" w:cstheme="minorHAnsi"/>
@@ -879,7 +964,15 @@
           <w:rFonts w:eastAsia="DFGothic-EB" w:cstheme="minorHAnsi"/>
           <w:b/>
         </w:rPr>
-        <w:t>,…,p</w:t>
+        <w:t>,…,</w:t>
+      </w:r>
+      <w:proofErr w:type="spellStart"/>
+      <w:r>
+        <w:rPr>
+          <w:rFonts w:eastAsia="DFGothic-EB" w:cstheme="minorHAnsi"/>
+          <w:b/>
+        </w:rPr>
+        <w:t>p</w:t>
       </w:r>
       <w:r>
         <w:rPr>
@@ -889,6 +982,7 @@
         </w:rPr>
         <w:t>n</w:t>
       </w:r>
+      <w:proofErr w:type="spellEnd"/>
       <w:r>
         <w:rPr>
           <w:rFonts w:eastAsia="DFGothic-EB" w:cstheme="minorHAnsi"/>
@@ -1133,7 +1227,15 @@
           <w:rFonts w:eastAsia="DFGothic-EB" w:cstheme="minorHAnsi"/>
           <w:b/>
         </w:rPr>
-        <w:t>+ … + a</w:t>
+        <w:t xml:space="preserve">+ … + </w:t>
+      </w:r>
+      <w:proofErr w:type="spellStart"/>
+      <w:r>
+        <w:rPr>
+          <w:rFonts w:eastAsia="DFGothic-EB" w:cstheme="minorHAnsi"/>
+          <w:b/>
+        </w:rPr>
+        <w:t>a</w:t>
       </w:r>
       <w:r>
         <w:rPr>
@@ -1158,6 +1260,7 @@
         </w:rPr>
         <w:t>n</w:t>
       </w:r>
+      <w:proofErr w:type="spellEnd"/>
       <w:r>
         <w:rPr>
           <w:rFonts w:eastAsia="DFGothic-EB" w:cstheme="minorHAnsi"/>
@@ -1267,7 +1370,16 @@
           <w:rFonts w:eastAsia="DFGothic-EB" w:cstheme="minorHAnsi"/>
           <w:b/>
         </w:rPr>
-        <w:t>, …, p</w:t>
+        <w:t xml:space="preserve">, …, </w:t>
+      </w:r>
+      <w:proofErr w:type="spellStart"/>
+      <w:proofErr w:type="gramStart"/>
+      <w:r>
+        <w:rPr>
+          <w:rFonts w:eastAsia="DFGothic-EB" w:cstheme="minorHAnsi"/>
+          <w:b/>
+        </w:rPr>
+        <w:t>p</w:t>
       </w:r>
       <w:r>
         <w:rPr>
@@ -1277,6 +1389,7 @@
         </w:rPr>
         <w:t>n</w:t>
       </w:r>
+      <w:proofErr w:type="spellEnd"/>
       <w:r>
         <w:rPr>
           <w:rFonts w:eastAsia="DFGothic-EB" w:cstheme="minorHAnsi"/>
@@ -1296,7 +1409,16 @@
           <w:b/>
           <w:vertAlign w:val="subscript"/>
         </w:rPr>
-        <w:t>n+1</w:t>
+        <w:t>n</w:t>
+      </w:r>
+      <w:proofErr w:type="gramEnd"/>
+      <w:r>
+        <w:rPr>
+          <w:rFonts w:eastAsia="DFGothic-EB" w:cstheme="minorHAnsi"/>
+          <w:b/>
+          <w:vertAlign w:val="subscript"/>
+        </w:rPr>
+        <w:t>+1</w:t>
       </w:r>
       <w:r>
         <w:rPr>
@@ -1435,7 +1557,15 @@
           <w:rFonts w:eastAsia="DFGothic-EB" w:cstheme="minorHAnsi"/>
           <w:b/>
         </w:rPr>
-        <w:t xml:space="preserve"> + … + b</w:t>
+        <w:t xml:space="preserve"> + … + </w:t>
+      </w:r>
+      <w:proofErr w:type="spellStart"/>
+      <w:r>
+        <w:rPr>
+          <w:rFonts w:eastAsia="DFGothic-EB" w:cstheme="minorHAnsi"/>
+          <w:b/>
+        </w:rPr>
+        <w:t>b</w:t>
       </w:r>
       <w:r>
         <w:rPr>
@@ -1460,6 +1590,7 @@
         </w:rPr>
         <w:t>n</w:t>
       </w:r>
+      <w:proofErr w:type="spellEnd"/>
       <w:r>
         <w:rPr>
           <w:rFonts w:eastAsia="DFGothic-EB" w:cstheme="minorHAnsi"/>
@@ -1525,7 +1656,15 @@
           <w:rFonts w:eastAsia="DFGothic-EB" w:cstheme="minorHAnsi"/>
           <w:b/>
         </w:rPr>
-        <w:t xml:space="preserve"> + … + b</w:t>
+        <w:t xml:space="preserve"> + … + </w:t>
+      </w:r>
+      <w:proofErr w:type="spellStart"/>
+      <w:r>
+        <w:rPr>
+          <w:rFonts w:eastAsia="DFGothic-EB" w:cstheme="minorHAnsi"/>
+          <w:b/>
+        </w:rPr>
+        <w:t>b</w:t>
       </w:r>
       <w:r>
         <w:rPr>
@@ -1550,6 +1689,7 @@
         </w:rPr>
         <w:t>m</w:t>
       </w:r>
+      <w:proofErr w:type="spellEnd"/>
       <w:r>
         <w:rPr>
           <w:rFonts w:eastAsia="DFGothic-EB" w:cstheme="minorHAnsi"/>
@@ -1636,7 +1776,23 @@
           <w:rFonts w:eastAsia="DFGothic-EB" w:cstheme="minorHAnsi"/>
           <w:b/>
         </w:rPr>
-        <w:t>, … ,b</w:t>
+        <w:t xml:space="preserve">, </w:t>
+      </w:r>
+      <w:proofErr w:type="gramStart"/>
+      <w:r>
+        <w:rPr>
+          <w:rFonts w:eastAsia="DFGothic-EB" w:cstheme="minorHAnsi"/>
+          <w:b/>
+        </w:rPr>
+        <w:t>… ,</w:t>
+      </w:r>
+      <w:proofErr w:type="spellStart"/>
+      <w:r>
+        <w:rPr>
+          <w:rFonts w:eastAsia="DFGothic-EB" w:cstheme="minorHAnsi"/>
+          <w:b/>
+        </w:rPr>
+        <w:t>b</w:t>
       </w:r>
       <w:r>
         <w:rPr>
@@ -1646,6 +1802,8 @@
         </w:rPr>
         <w:t>n</w:t>
       </w:r>
+      <w:proofErr w:type="spellEnd"/>
+      <w:proofErr w:type="gramEnd"/>
       <w:r>
         <w:rPr>
           <w:rFonts w:eastAsia="DFGothic-EB" w:cstheme="minorHAnsi"/>
@@ -1711,6 +1869,7 @@
         </w:rPr>
         <w:t xml:space="preserve"> = … = </w:t>
       </w:r>
+      <w:proofErr w:type="spellStart"/>
       <w:r>
         <w:rPr>
           <w:rFonts w:eastAsia="DFGothic-EB" w:cstheme="minorHAnsi"/>
@@ -1726,6 +1885,7 @@
         </w:rPr>
         <w:t>m</w:t>
       </w:r>
+      <w:proofErr w:type="spellEnd"/>
       <w:r>
         <w:rPr>
           <w:rFonts w:eastAsia="DFGothic-EB" w:cstheme="minorHAnsi"/>
@@ -1745,6 +1905,7 @@
         </w:rPr>
         <w:t xml:space="preserve"> </w:t>
       </w:r>
+      <w:proofErr w:type="spellStart"/>
       <w:r>
         <w:rPr>
           <w:rFonts w:eastAsia="DFGothic-EB" w:cstheme="minorHAnsi"/>
@@ -1771,8 +1932,16 @@
         <w:rPr>
           <w:rFonts w:eastAsia="DFGothic-EB" w:cstheme="minorHAnsi"/>
         </w:rPr>
-        <w:t xml:space="preserve">s are not all zero, </w:t>
-      </w:r>
+        <w:t>s</w:t>
+      </w:r>
+      <w:proofErr w:type="spellEnd"/>
+      <w:r>
+        <w:rPr>
+          <w:rFonts w:eastAsia="DFGothic-EB" w:cstheme="minorHAnsi"/>
+        </w:rPr>
+        <w:t xml:space="preserve"> are not all zero, </w:t>
+      </w:r>
+      <w:proofErr w:type="spellStart"/>
       <w:r>
         <w:rPr>
           <w:rFonts w:eastAsia="DFGothic-EB" w:cstheme="minorHAnsi"/>
@@ -1794,6 +1963,7 @@
         </w:rPr>
         <w:t>’s</w:t>
       </w:r>
+      <w:proofErr w:type="spellEnd"/>
       <w:r>
         <w:rPr>
           <w:rFonts w:cstheme="minorHAnsi" w:hint="eastAsia"/>
@@ -1879,7 +2049,15 @@
           <w:rFonts w:eastAsia="DFGothic-EB" w:cstheme="minorHAnsi"/>
           <w:b/>
         </w:rPr>
-        <w:t xml:space="preserve"> + … + b</w:t>
+        <w:t xml:space="preserve"> + … + </w:t>
+      </w:r>
+      <w:proofErr w:type="spellStart"/>
+      <w:r>
+        <w:rPr>
+          <w:rFonts w:eastAsia="DFGothic-EB" w:cstheme="minorHAnsi"/>
+          <w:b/>
+        </w:rPr>
+        <w:t>b</w:t>
       </w:r>
       <w:r>
         <w:rPr>
@@ -1904,6 +2082,7 @@
         </w:rPr>
         <w:t>m</w:t>
       </w:r>
+      <w:proofErr w:type="spellEnd"/>
       <w:r>
         <w:rPr>
           <w:rFonts w:eastAsia="DFGothic-EB" w:cstheme="minorHAnsi"/>
@@ -1992,7 +2171,15 @@
           <w:rFonts w:eastAsia="DFGothic-EB" w:cstheme="minorHAnsi"/>
           <w:b/>
         </w:rPr>
-        <w:t>+ … + a</w:t>
+        <w:t xml:space="preserve">+ … + </w:t>
+      </w:r>
+      <w:proofErr w:type="spellStart"/>
+      <w:r>
+        <w:rPr>
+          <w:rFonts w:eastAsia="DFGothic-EB" w:cstheme="minorHAnsi"/>
+          <w:b/>
+        </w:rPr>
+        <w:t>a</w:t>
       </w:r>
       <w:r>
         <w:rPr>
@@ -2017,6 +2204,7 @@
         </w:rPr>
         <w:t>n</w:t>
       </w:r>
+      <w:proofErr w:type="spellEnd"/>
       <w:r>
         <w:rPr>
           <w:rFonts w:eastAsia="DFGothic-EB" w:cstheme="minorHAnsi"/>
@@ -2167,7 +2355,77 @@
           <w:szCs w:val="20"/>
           <w:shd w:val="clear" w:color="auto" w:fill="FFFFFF"/>
         </w:rPr>
-        <w:t>Let y[m,n] as the output image and x[m,n] is an input image. h[m,n] is a 2D filter. The 2D convolution is expressed below,</w:t>
+        <w:t>Let y[</w:t>
+      </w:r>
+      <w:proofErr w:type="spellStart"/>
+      <w:proofErr w:type="gramStart"/>
+      <w:r>
+        <w:rPr>
+          <w:rFonts w:eastAsia="Microsoft YaHei" w:cstheme="minorHAnsi"/>
+          <w:color w:val="333333"/>
+          <w:sz w:val="20"/>
+          <w:szCs w:val="20"/>
+          <w:shd w:val="clear" w:color="auto" w:fill="FFFFFF"/>
+        </w:rPr>
+        <w:t>m,n</w:t>
+      </w:r>
+      <w:proofErr w:type="spellEnd"/>
+      <w:proofErr w:type="gramEnd"/>
+      <w:r>
+        <w:rPr>
+          <w:rFonts w:eastAsia="Microsoft YaHei" w:cstheme="minorHAnsi"/>
+          <w:color w:val="333333"/>
+          <w:sz w:val="20"/>
+          <w:szCs w:val="20"/>
+          <w:shd w:val="clear" w:color="auto" w:fill="FFFFFF"/>
+        </w:rPr>
+        <w:t>] as the output image and x[</w:t>
+      </w:r>
+      <w:proofErr w:type="spellStart"/>
+      <w:r>
+        <w:rPr>
+          <w:rFonts w:eastAsia="Microsoft YaHei" w:cstheme="minorHAnsi"/>
+          <w:color w:val="333333"/>
+          <w:sz w:val="20"/>
+          <w:szCs w:val="20"/>
+          <w:shd w:val="clear" w:color="auto" w:fill="FFFFFF"/>
+        </w:rPr>
+        <w:t>m,n</w:t>
+      </w:r>
+      <w:proofErr w:type="spellEnd"/>
+      <w:r>
+        <w:rPr>
+          <w:rFonts w:eastAsia="Microsoft YaHei" w:cstheme="minorHAnsi"/>
+          <w:color w:val="333333"/>
+          <w:sz w:val="20"/>
+          <w:szCs w:val="20"/>
+          <w:shd w:val="clear" w:color="auto" w:fill="FFFFFF"/>
+        </w:rPr>
+        <w:t>] is an input image. h[</w:t>
+      </w:r>
+      <w:proofErr w:type="spellStart"/>
+      <w:proofErr w:type="gramStart"/>
+      <w:r>
+        <w:rPr>
+          <w:rFonts w:eastAsia="Microsoft YaHei" w:cstheme="minorHAnsi"/>
+          <w:color w:val="333333"/>
+          <w:sz w:val="20"/>
+          <w:szCs w:val="20"/>
+          <w:shd w:val="clear" w:color="auto" w:fill="FFFFFF"/>
+        </w:rPr>
+        <w:t>m,n</w:t>
+      </w:r>
+      <w:proofErr w:type="spellEnd"/>
+      <w:proofErr w:type="gramEnd"/>
+      <w:r>
+        <w:rPr>
+          <w:rFonts w:eastAsia="Microsoft YaHei" w:cstheme="minorHAnsi"/>
+          <w:color w:val="333333"/>
+          <w:sz w:val="20"/>
+          <w:szCs w:val="20"/>
+          <w:shd w:val="clear" w:color="auto" w:fill="FFFFFF"/>
+        </w:rPr>
+        <w:t>] is a 2D filter. The 2D convolution is expressed below,</w:t>
       </w:r>
     </w:p>
     <w:p>
@@ -2289,15 +2547,27 @@
           <w:shd w:val="clear" w:color="auto" w:fill="FFFFFF"/>
         </w:rPr>
       </w:pPr>
-      <w:r>
-        <w:rPr>
-          <w:rFonts w:eastAsia="Microsoft YaHei" w:cstheme="minorHAnsi"/>
-          <w:color w:val="333333"/>
-          <w:sz w:val="20"/>
-          <w:szCs w:val="20"/>
-          <w:shd w:val="clear" w:color="auto" w:fill="FFFFFF"/>
-        </w:rPr>
-        <w:t>So the final equation can be expressed as:</w:t>
+      <w:proofErr w:type="gramStart"/>
+      <w:r>
+        <w:rPr>
+          <w:rFonts w:eastAsia="Microsoft YaHei" w:cstheme="minorHAnsi"/>
+          <w:color w:val="333333"/>
+          <w:sz w:val="20"/>
+          <w:szCs w:val="20"/>
+          <w:shd w:val="clear" w:color="auto" w:fill="FFFFFF"/>
+        </w:rPr>
+        <w:t>So</w:t>
+      </w:r>
+      <w:proofErr w:type="gramEnd"/>
+      <w:r>
+        <w:rPr>
+          <w:rFonts w:eastAsia="Microsoft YaHei" w:cstheme="minorHAnsi"/>
+          <w:color w:val="333333"/>
+          <w:sz w:val="20"/>
+          <w:szCs w:val="20"/>
+          <w:shd w:val="clear" w:color="auto" w:fill="FFFFFF"/>
+        </w:rPr>
+        <w:t xml:space="preserve"> the final equation can be expressed as:</w:t>
       </w:r>
     </w:p>
     <w:p>
@@ -2925,6 +3195,7 @@
           <w:shd w:val="clear" w:color="auto" w:fill="FFFFFF"/>
         </w:rPr>
       </w:pPr>
+      <w:proofErr w:type="gramStart"/>
       <w:r>
         <w:rPr>
           <w:rFonts w:eastAsia="Microsoft YaHei" w:cstheme="minorHAnsi"/>
@@ -2934,7 +3205,18 @@
           <w:shd w:val="clear" w:color="auto" w:fill="FFFFFF"/>
         </w:rPr>
         <w:lastRenderedPageBreak/>
-        <w:t>So convolution with this separable kernel is equivalent to:</w:t>
+        <w:t>So</w:t>
+      </w:r>
+      <w:proofErr w:type="gramEnd"/>
+      <w:r>
+        <w:rPr>
+          <w:rFonts w:eastAsia="Microsoft YaHei" w:cstheme="minorHAnsi"/>
+          <w:color w:val="333333"/>
+          <w:sz w:val="20"/>
+          <w:szCs w:val="20"/>
+          <w:shd w:val="clear" w:color="auto" w:fill="FFFFFF"/>
+        </w:rPr>
+        <w:t xml:space="preserve"> convolution with this separable kernel is equivalent to:</w:t>
       </w:r>
     </w:p>
     <w:p>
@@ -2960,15 +3242,27 @@
           <w:shd w:val="clear" w:color="auto" w:fill="FFFFFF"/>
         </w:rPr>
       </w:pPr>
-      <w:r>
-        <w:rPr>
-          <w:rFonts w:eastAsia="Microsoft YaHei" w:cstheme="minorHAnsi"/>
-          <w:color w:val="333333"/>
-          <w:sz w:val="20"/>
-          <w:szCs w:val="20"/>
-          <w:shd w:val="clear" w:color="auto" w:fill="FFFFFF"/>
-        </w:rPr>
-        <w:t xml:space="preserve">x[m, n] * </w:t>
+      <w:proofErr w:type="gramStart"/>
+      <w:r>
+        <w:rPr>
+          <w:rFonts w:eastAsia="Microsoft YaHei" w:cstheme="minorHAnsi"/>
+          <w:color w:val="333333"/>
+          <w:sz w:val="20"/>
+          <w:szCs w:val="20"/>
+          <w:shd w:val="clear" w:color="auto" w:fill="FFFFFF"/>
+        </w:rPr>
+        <w:t>x[</w:t>
+      </w:r>
+      <w:proofErr w:type="gramEnd"/>
+      <w:r>
+        <w:rPr>
+          <w:rFonts w:eastAsia="Microsoft YaHei" w:cstheme="minorHAnsi"/>
+          <w:color w:val="333333"/>
+          <w:sz w:val="20"/>
+          <w:szCs w:val="20"/>
+          <w:shd w:val="clear" w:color="auto" w:fill="FFFFFF"/>
+        </w:rPr>
+        <w:t xml:space="preserve">m, n] * </w:t>
       </w:r>
       <m:oMath>
         <m:d>
@@ -3383,15 +3677,13 @@
       <w:pPr>
         <w:jc w:val="left"/>
         <w:rPr>
-          <w:rFonts w:cstheme="minorHAnsi" w:hint="eastAsia"/>
+          <w:rFonts w:cstheme="minorHAnsi"/>
           <w:color w:val="333333"/>
           <w:sz w:val="20"/>
           <w:szCs w:val="20"/>
           <w:shd w:val="clear" w:color="auto" w:fill="FFFFFF"/>
         </w:rPr>
       </w:pPr>
-      <w:bookmarkStart w:id="0" w:name="_GoBack"/>
-      <w:bookmarkEnd w:id="0"/>
       <w:r>
         <w:rPr>
           <w:rFonts w:cstheme="minorHAnsi" w:hint="eastAsia"/>
@@ -3517,6 +3809,7 @@
         </w:rPr>
         <w:t xml:space="preserve">Let </w:t>
       </w:r>
+      <w:proofErr w:type="spellStart"/>
       <w:r>
         <w:rPr>
           <w:rFonts w:cstheme="minorHAnsi"/>
@@ -3528,6 +3821,7 @@
         </w:rPr>
         <w:t>i</w:t>
       </w:r>
+      <w:proofErr w:type="spellEnd"/>
       <w:r>
         <w:rPr>
           <w:rFonts w:cstheme="minorHAnsi"/>
@@ -3551,6 +3845,7 @@
           <w:shd w:val="clear" w:color="auto" w:fill="FFFFFF"/>
         </w:rPr>
       </w:pPr>
+      <w:proofErr w:type="spellStart"/>
       <w:r>
         <w:rPr>
           <w:rFonts w:cstheme="minorHAnsi"/>
@@ -3559,8 +3854,31 @@
           <w:szCs w:val="20"/>
           <w:shd w:val="clear" w:color="auto" w:fill="FFFFFF"/>
         </w:rPr>
-        <w:t>i =  N</w:t>
-      </w:r>
+        <w:t>i</w:t>
+      </w:r>
+      <w:proofErr w:type="spellEnd"/>
+      <w:r>
+        <w:rPr>
+          <w:rFonts w:cstheme="minorHAnsi"/>
+          <w:color w:val="333333"/>
+          <w:sz w:val="20"/>
+          <w:szCs w:val="20"/>
+          <w:shd w:val="clear" w:color="auto" w:fill="FFFFFF"/>
+        </w:rPr>
+        <w:t xml:space="preserve"> </w:t>
+      </w:r>
+      <w:proofErr w:type="gramStart"/>
+      <w:r>
+        <w:rPr>
+          <w:rFonts w:cstheme="minorHAnsi"/>
+          <w:color w:val="333333"/>
+          <w:sz w:val="20"/>
+          <w:szCs w:val="20"/>
+          <w:shd w:val="clear" w:color="auto" w:fill="FFFFFF"/>
+        </w:rPr>
+        <w:t>=  N</w:t>
+      </w:r>
+      <w:proofErr w:type="gramEnd"/>
       <w:r>
         <w:rPr>
           <w:rFonts w:cstheme="minorHAnsi"/>
@@ -3919,7 +4237,7 @@
               </m:sSub>
               <m:rad>
                 <m:radPr>
-                  <m:degHide m:val="on"/>
+                  <m:degHide m:val="1"/>
                   <m:ctrlPr>
                     <w:rPr>
                       <w:rFonts w:ascii="Cambria Math" w:eastAsia="Microsoft YaHei" w:hAnsi="Cambria Math" w:cstheme="minorHAnsi"/>
@@ -4267,7 +4585,7 @@
               </m:sSub>
               <m:rad>
                 <m:radPr>
-                  <m:degHide m:val="on"/>
+                  <m:degHide m:val="1"/>
                   <m:ctrlPr>
                     <w:rPr>
                       <w:rFonts w:ascii="Cambria Math" w:eastAsia="Microsoft YaHei" w:hAnsi="Cambria Math" w:cstheme="minorHAnsi"/>
@@ -4614,7 +4932,7 @@
             </m:sSub>
             <m:rad>
               <m:radPr>
-                <m:degHide m:val="on"/>
+                <m:degHide m:val="1"/>
                 <m:ctrlPr>
                   <w:rPr>
                     <w:rFonts w:ascii="Cambria Math" w:eastAsia="Microsoft YaHei" w:hAnsi="Cambria Math" w:cstheme="minorHAnsi"/>
@@ -4946,7 +5264,7 @@
             </m:sSub>
             <m:rad>
               <m:radPr>
-                <m:degHide m:val="on"/>
+                <m:degHide m:val="1"/>
                 <m:ctrlPr>
                   <w:rPr>
                     <w:rFonts w:ascii="Cambria Math" w:eastAsia="Microsoft YaHei" w:hAnsi="Cambria Math" w:cstheme="minorHAnsi"/>
@@ -5252,7 +5570,7 @@
           <m:den>
             <m:rad>
               <m:radPr>
-                <m:degHide m:val="on"/>
+                <m:degHide m:val="1"/>
                 <m:ctrlPr>
                   <w:rPr>
                     <w:rFonts w:ascii="Cambria Math" w:eastAsia="Microsoft YaHei" w:hAnsi="Cambria Math" w:cstheme="minorHAnsi"/>
@@ -5390,7 +5708,7 @@
             </m:rad>
             <m:rad>
               <m:radPr>
-                <m:degHide m:val="on"/>
+                <m:degHide m:val="1"/>
                 <m:ctrlPr>
                   <w:rPr>
                     <w:rFonts w:ascii="Cambria Math" w:eastAsia="Microsoft YaHei" w:hAnsi="Cambria Math" w:cstheme="minorHAnsi"/>
@@ -5785,6 +6103,39 @@
           <w:shd w:val="clear" w:color="auto" w:fill="FFFFFF"/>
         </w:rPr>
       </w:pPr>
+      <w:r>
+        <w:rPr>
+          <w:rFonts w:eastAsia="Microsoft YaHei" w:cstheme="minorHAnsi"/>
+          <w:color w:val="333333"/>
+          <w:sz w:val="20"/>
+          <w:szCs w:val="20"/>
+          <w:shd w:val="clear" w:color="auto" w:fill="FFFFFF"/>
+        </w:rPr>
+        <w:t>Dimensionality Reduction is the process of reducing the number of random variables under</w:t>
+      </w:r>
+    </w:p>
+    <w:p>
+      <w:pPr>
+        <w:rPr>
+          <w:rFonts w:eastAsia="Microsoft YaHei" w:cstheme="minorHAnsi"/>
+          <w:color w:val="333333"/>
+          <w:sz w:val="20"/>
+          <w:szCs w:val="20"/>
+          <w:shd w:val="clear" w:color="auto" w:fill="FFFFFF"/>
+        </w:rPr>
+      </w:pPr>
+      <w:r>
+        <w:rPr>
+          <w:rFonts w:eastAsia="Microsoft YaHei" w:cstheme="minorHAnsi"/>
+          <w:color w:val="333333"/>
+          <w:sz w:val="20"/>
+          <w:szCs w:val="20"/>
+          <w:shd w:val="clear" w:color="auto" w:fill="FFFFFF"/>
+        </w:rPr>
+        <w:t>Corner detection and feature selection.</w:t>
+      </w:r>
+      <w:bookmarkStart w:id="0" w:name="_GoBack"/>
+      <w:bookmarkEnd w:id="0"/>
     </w:p>
     <w:sectPr>
       <w:pgSz w:w="11906" w:h="16838"/>
@@ -5797,15 +6148,15 @@
 </file>
 
 <file path=word/endnotes.xml><?xml version="1.0" encoding="utf-8"?>
-<w:endnotes xmlns:ve="http://schemas.openxmlformats.org/markup-compatibility/2006" xmlns:o="urn:schemas-microsoft-com:office:office" xmlns:r="http://schemas.openxmlformats.org/officeDocument/2006/relationships" xmlns:m="http://schemas.openxmlformats.org/officeDocument/2006/math" xmlns:v="urn:schemas-microsoft-com:vml" xmlns:wp="http://schemas.openxmlformats.org/drawingml/2006/wordprocessingDrawing" xmlns:w10="urn:schemas-microsoft-com:office:word" xmlns:w="http://schemas.openxmlformats.org/wordprocessingml/2006/main" xmlns:wne="http://schemas.microsoft.com/office/word/2006/wordml">
-  <w:endnote w:type="separator" w:id="0">
+<w:endnotes xmlns:wpc="http://schemas.microsoft.com/office/word/2010/wordprocessingCanvas" xmlns:cx="http://schemas.microsoft.com/office/drawing/2014/chartex" xmlns:cx1="http://schemas.microsoft.com/office/drawing/2015/9/8/chartex" xmlns:cx2="http://schemas.microsoft.com/office/drawing/2015/10/21/chartex" xmlns:cx3="http://schemas.microsoft.com/office/drawing/2016/5/9/chartex" xmlns:cx4="http://schemas.microsoft.com/office/drawing/2016/5/10/chartex" xmlns:cx5="http://schemas.microsoft.com/office/drawing/2016/5/11/chartex" xmlns:cx6="http://schemas.microsoft.com/office/drawing/2016/5/12/chartex" xmlns:cx7="http://schemas.microsoft.com/office/drawing/2016/5/13/chartex" xmlns:cx8="http://schemas.microsoft.com/office/drawing/2016/5/14/chartex" xmlns:mc="http://schemas.openxmlformats.org/markup-compatibility/2006" xmlns:aink="http://schemas.microsoft.com/office/drawing/2016/ink" xmlns:am3d="http://schemas.microsoft.com/office/drawing/2017/model3d" xmlns:o="urn:schemas-microsoft-com:office:office" xmlns:r="http://schemas.openxmlformats.org/officeDocument/2006/relationships" xmlns:m="http://schemas.openxmlformats.org/officeDocument/2006/math" xmlns:v="urn:schemas-microsoft-com:vml" xmlns:wp14="http://schemas.microsoft.com/office/word/2010/wordprocessingDrawing" xmlns:wp="http://schemas.openxmlformats.org/drawingml/2006/wordprocessingDrawing" xmlns:w10="urn:schemas-microsoft-com:office:word" xmlns:w="http://schemas.openxmlformats.org/wordprocessingml/2006/main" xmlns:w14="http://schemas.microsoft.com/office/word/2010/wordml" xmlns:w15="http://schemas.microsoft.com/office/word/2012/wordml" xmlns:w16cid="http://schemas.microsoft.com/office/word/2016/wordml/cid" xmlns:w16se="http://schemas.microsoft.com/office/word/2015/wordml/symex" xmlns:wpg="http://schemas.microsoft.com/office/word/2010/wordprocessingGroup" xmlns:wpi="http://schemas.microsoft.com/office/word/2010/wordprocessingInk" xmlns:wne="http://schemas.microsoft.com/office/word/2006/wordml" xmlns:wps="http://schemas.microsoft.com/office/word/2010/wordprocessingShape" mc:Ignorable="w14 w15 w16se w16cid wp14">
+  <w:endnote w:type="separator" w:id="-1">
     <w:p>
       <w:r>
         <w:separator/>
       </w:r>
     </w:p>
   </w:endnote>
-  <w:endnote w:type="continuationSeparator" w:id="1">
+  <w:endnote w:type="continuationSeparator" w:id="0">
     <w:p>
       <w:r>
         <w:continuationSeparator/>
@@ -5816,15 +6167,15 @@
 </file>
 
 <file path=word/footnotes.xml><?xml version="1.0" encoding="utf-8"?>
-<w:footnotes xmlns:ve="http://schemas.openxmlformats.org/markup-compatibility/2006" xmlns:o="urn:schemas-microsoft-com:office:office" xmlns:r="http://schemas.openxmlformats.org/officeDocument/2006/relationships" xmlns:m="http://schemas.openxmlformats.org/officeDocument/2006/math" xmlns:v="urn:schemas-microsoft-com:vml" xmlns:wp="http://schemas.openxmlformats.org/drawingml/2006/wordprocessingDrawing" xmlns:w10="urn:schemas-microsoft-com:office:word" xmlns:w="http://schemas.openxmlformats.org/wordprocessingml/2006/main" xmlns:wne="http://schemas.microsoft.com/office/word/2006/wordml">
-  <w:footnote w:type="separator" w:id="0">
+<w:footnotes xmlns:wpc="http://schemas.microsoft.com/office/word/2010/wordprocessingCanvas" xmlns:cx="http://schemas.microsoft.com/office/drawing/2014/chartex" xmlns:cx1="http://schemas.microsoft.com/office/drawing/2015/9/8/chartex" xmlns:cx2="http://schemas.microsoft.com/office/drawing/2015/10/21/chartex" xmlns:cx3="http://schemas.microsoft.com/office/drawing/2016/5/9/chartex" xmlns:cx4="http://schemas.microsoft.com/office/drawing/2016/5/10/chartex" xmlns:cx5="http://schemas.microsoft.com/office/drawing/2016/5/11/chartex" xmlns:cx6="http://schemas.microsoft.com/office/drawing/2016/5/12/chartex" xmlns:cx7="http://schemas.microsoft.com/office/drawing/2016/5/13/chartex" xmlns:cx8="http://schemas.microsoft.com/office/drawing/2016/5/14/chartex" xmlns:mc="http://schemas.openxmlformats.org/markup-compatibility/2006" xmlns:aink="http://schemas.microsoft.com/office/drawing/2016/ink" xmlns:am3d="http://schemas.microsoft.com/office/drawing/2017/model3d" xmlns:o="urn:schemas-microsoft-com:office:office" xmlns:r="http://schemas.openxmlformats.org/officeDocument/2006/relationships" xmlns:m="http://schemas.openxmlformats.org/officeDocument/2006/math" xmlns:v="urn:schemas-microsoft-com:vml" xmlns:wp14="http://schemas.microsoft.com/office/word/2010/wordprocessingDrawing" xmlns:wp="http://schemas.openxmlformats.org/drawingml/2006/wordprocessingDrawing" xmlns:w10="urn:schemas-microsoft-com:office:word" xmlns:w="http://schemas.openxmlformats.org/wordprocessingml/2006/main" xmlns:w14="http://schemas.microsoft.com/office/word/2010/wordml" xmlns:w15="http://schemas.microsoft.com/office/word/2012/wordml" xmlns:w16cid="http://schemas.microsoft.com/office/word/2016/wordml/cid" xmlns:w16se="http://schemas.microsoft.com/office/word/2015/wordml/symex" xmlns:wpg="http://schemas.microsoft.com/office/word/2010/wordprocessingGroup" xmlns:wpi="http://schemas.microsoft.com/office/word/2010/wordprocessingInk" xmlns:wne="http://schemas.microsoft.com/office/word/2006/wordml" xmlns:wps="http://schemas.microsoft.com/office/word/2010/wordprocessingShape" mc:Ignorable="w14 w15 w16se w16cid wp14">
+  <w:footnote w:type="separator" w:id="-1">
     <w:p>
       <w:r>
         <w:separator/>
       </w:r>
     </w:p>
   </w:footnote>
-  <w:footnote w:type="continuationSeparator" w:id="1">
+  <w:footnote w:type="continuationSeparator" w:id="0">
     <w:p>
       <w:r>
         <w:continuationSeparator/>
@@ -5835,7 +6186,7 @@
 </file>
 
 <file path=word/styles.xml><?xml version="1.0" encoding="utf-8"?>
-<w:styles xmlns:r="http://schemas.openxmlformats.org/officeDocument/2006/relationships" xmlns:w="http://schemas.openxmlformats.org/wordprocessingml/2006/main">
+<w:styles xmlns:mc="http://schemas.openxmlformats.org/markup-compatibility/2006" xmlns:r="http://schemas.openxmlformats.org/officeDocument/2006/relationships" xmlns:w="http://schemas.openxmlformats.org/wordprocessingml/2006/main" xmlns:w14="http://schemas.microsoft.com/office/word/2010/wordml" xmlns:w15="http://schemas.microsoft.com/office/word/2012/wordml" xmlns:w16cid="http://schemas.microsoft.com/office/word/2016/wordml/cid" xmlns:w16se="http://schemas.microsoft.com/office/word/2015/wordml/symex" mc:Ignorable="w14 w15 w16se w16cid">
   <w:docDefaults>
     <w:rPrDefault>
       <w:rPr>
@@ -5848,146 +6199,384 @@
     </w:rPrDefault>
     <w:pPrDefault/>
   </w:docDefaults>
-  <w:latentStyles w:defLockedState="0" w:defUIPriority="99" w:defSemiHidden="1" w:defUnhideWhenUsed="1" w:defQFormat="0" w:count="267">
-    <w:lsdException w:name="Normal" w:semiHidden="0" w:uiPriority="0" w:unhideWhenUsed="0" w:qFormat="1"/>
-    <w:lsdException w:name="heading 1" w:semiHidden="0" w:uiPriority="9" w:unhideWhenUsed="0" w:qFormat="1"/>
-    <w:lsdException w:name="heading 2" w:uiPriority="9" w:qFormat="1"/>
-    <w:lsdException w:name="heading 3" w:uiPriority="9" w:qFormat="1"/>
-    <w:lsdException w:name="heading 4" w:uiPriority="9" w:qFormat="1"/>
-    <w:lsdException w:name="heading 5" w:uiPriority="9" w:qFormat="1"/>
-    <w:lsdException w:name="heading 6" w:uiPriority="9" w:qFormat="1"/>
-    <w:lsdException w:name="heading 7" w:uiPriority="9" w:qFormat="1"/>
-    <w:lsdException w:name="heading 8" w:uiPriority="9" w:qFormat="1"/>
-    <w:lsdException w:name="heading 9" w:uiPriority="9" w:qFormat="1"/>
-    <w:lsdException w:name="toc 1" w:uiPriority="39"/>
-    <w:lsdException w:name="toc 2" w:uiPriority="39"/>
-    <w:lsdException w:name="toc 3" w:uiPriority="39"/>
-    <w:lsdException w:name="toc 4" w:uiPriority="39"/>
-    <w:lsdException w:name="toc 5" w:uiPriority="39"/>
-    <w:lsdException w:name="toc 6" w:uiPriority="39"/>
-    <w:lsdException w:name="toc 7" w:uiPriority="39"/>
-    <w:lsdException w:name="toc 8" w:uiPriority="39"/>
-    <w:lsdException w:name="toc 9" w:uiPriority="39"/>
-    <w:lsdException w:name="caption" w:uiPriority="35" w:qFormat="1"/>
-    <w:lsdException w:name="Title" w:semiHidden="0" w:uiPriority="10" w:unhideWhenUsed="0" w:qFormat="1"/>
-    <w:lsdException w:name="Default Paragraph Font" w:uiPriority="1"/>
-    <w:lsdException w:name="Subtitle" w:semiHidden="0" w:uiPriority="11" w:unhideWhenUsed="0" w:qFormat="1"/>
-    <w:lsdException w:name="Strong" w:semiHidden="0" w:uiPriority="22" w:unhideWhenUsed="0" w:qFormat="1"/>
-    <w:lsdException w:name="Emphasis" w:semiHidden="0" w:uiPriority="20" w:unhideWhenUsed="0" w:qFormat="1"/>
-    <w:lsdException w:name="Table Grid" w:uiPriority="59"/>
-    <w:lsdException w:name="Placeholder Text" w:unhideWhenUsed="0"/>
-    <w:lsdException w:name="No Spacing" w:semiHidden="0" w:uiPriority="1" w:unhideWhenUsed="0" w:qFormat="1"/>
-    <w:lsdException w:name="Light Shading" w:semiHidden="0" w:uiPriority="60" w:unhideWhenUsed="0"/>
-    <w:lsdException w:name="Light List" w:semiHidden="0" w:uiPriority="61" w:unhideWhenUsed="0"/>
-    <w:lsdException w:name="Light Grid" w:semiHidden="0" w:uiPriority="62" w:unhideWhenUsed="0"/>
-    <w:lsdException w:name="Medium Shading 1" w:semiHidden="0" w:uiPriority="63" w:unhideWhenUsed="0"/>
-    <w:lsdException w:name="Medium Shading 2" w:semiHidden="0" w:uiPriority="64" w:unhideWhenUsed="0"/>
-    <w:lsdException w:name="Medium List 1" w:semiHidden="0" w:uiPriority="65" w:unhideWhenUsed="0"/>
-    <w:lsdException w:name="Medium List 2" w:semiHidden="0" w:uiPriority="66" w:unhideWhenUsed="0"/>
-    <w:lsdException w:name="Medium Grid 1" w:semiHidden="0" w:uiPriority="67" w:unhideWhenUsed="0"/>
-    <w:lsdException w:name="Medium Grid 2" w:semiHidden="0" w:uiPriority="68" w:unhideWhenUsed="0"/>
-    <w:lsdException w:name="Medium Grid 3" w:semiHidden="0" w:uiPriority="69" w:unhideWhenUsed="0"/>
-    <w:lsdException w:name="Dark List" w:semiHidden="0" w:uiPriority="70" w:unhideWhenUsed="0"/>
-    <w:lsdException w:name="Colorful Shading" w:semiHidden="0" w:uiPriority="71" w:unhideWhenUsed="0"/>
-    <w:lsdException w:name="Colorful List" w:semiHidden="0" w:uiPriority="72" w:unhideWhenUsed="0"/>
-    <w:lsdException w:name="Colorful Grid" w:semiHidden="0" w:uiPriority="73" w:unhideWhenUsed="0"/>
-    <w:lsdException w:name="Light Shading Accent 1" w:semiHidden="0" w:uiPriority="60" w:unhideWhenUsed="0"/>
-    <w:lsdException w:name="Light List Accent 1" w:semiHidden="0" w:uiPriority="61" w:unhideWhenUsed="0"/>
-    <w:lsdException w:name="Light Grid Accent 1" w:semiHidden="0" w:uiPriority="62" w:unhideWhenUsed="0"/>
-    <w:lsdException w:name="Medium Shading 1 Accent 1" w:semiHidden="0" w:uiPriority="63" w:unhideWhenUsed="0"/>
-    <w:lsdException w:name="Medium Shading 2 Accent 1" w:semiHidden="0" w:uiPriority="64" w:unhideWhenUsed="0"/>
-    <w:lsdException w:name="Medium List 1 Accent 1" w:semiHidden="0" w:uiPriority="65" w:unhideWhenUsed="0"/>
-    <w:lsdException w:name="Revision" w:unhideWhenUsed="0"/>
-    <w:lsdException w:name="List Paragraph" w:semiHidden="0" w:uiPriority="34" w:unhideWhenUsed="0" w:qFormat="1"/>
-    <w:lsdException w:name="Quote" w:semiHidden="0" w:uiPriority="29" w:unhideWhenUsed="0" w:qFormat="1"/>
-    <w:lsdException w:name="Intense Quote" w:semiHidden="0" w:uiPriority="30" w:unhideWhenUsed="0" w:qFormat="1"/>
-    <w:lsdException w:name="Medium List 2 Accent 1" w:semiHidden="0" w:uiPriority="66" w:unhideWhenUsed="0"/>
-    <w:lsdException w:name="Medium Grid 1 Accent 1" w:semiHidden="0" w:uiPriority="67" w:unhideWhenUsed="0"/>
-    <w:lsdException w:name="Medium Grid 2 Accent 1" w:semiHidden="0" w:uiPriority="68" w:unhideWhenUsed="0"/>
-    <w:lsdException w:name="Medium Grid 3 Accent 1" w:semiHidden="0" w:uiPriority="69" w:unhideWhenUsed="0"/>
-    <w:lsdException w:name="Dark List Accent 1" w:semiHidden="0" w:uiPriority="70" w:unhideWhenUsed="0"/>
-    <w:lsdException w:name="Colorful Shading Accent 1" w:semiHidden="0" w:uiPriority="71" w:unhideWhenUsed="0"/>
-    <w:lsdException w:name="Colorful List Accent 1" w:semiHidden="0" w:uiPriority="72" w:unhideWhenUsed="0"/>
-    <w:lsdException w:name="Colorful Grid Accent 1" w:semiHidden="0" w:uiPriority="73" w:unhideWhenUsed="0"/>
-    <w:lsdException w:name="Light Shading Accent 2" w:semiHidden="0" w:uiPriority="60" w:unhideWhenUsed="0"/>
-    <w:lsdException w:name="Light List Accent 2" w:semiHidden="0" w:uiPriority="61" w:unhideWhenUsed="0"/>
-    <w:lsdException w:name="Light Grid Accent 2" w:semiHidden="0" w:uiPriority="62" w:unhideWhenUsed="0"/>
-    <w:lsdException w:name="Medium Shading 1 Accent 2" w:semiHidden="0" w:uiPriority="63" w:unhideWhenUsed="0"/>
-    <w:lsdException w:name="Medium Shading 2 Accent 2" w:semiHidden="0" w:uiPriority="64" w:unhideWhenUsed="0"/>
-    <w:lsdException w:name="Medium List 1 Accent 2" w:semiHidden="0" w:uiPriority="65" w:unhideWhenUsed="0"/>
-    <w:lsdException w:name="Medium List 2 Accent 2" w:semiHidden="0" w:uiPriority="66" w:unhideWhenUsed="0"/>
-    <w:lsdException w:name="Medium Grid 1 Accent 2" w:semiHidden="0" w:uiPriority="67" w:unhideWhenUsed="0"/>
-    <w:lsdException w:name="Medium Grid 2 Accent 2" w:semiHidden="0" w:uiPriority="68" w:unhideWhenUsed="0"/>
-    <w:lsdException w:name="Medium Grid 3 Accent 2" w:semiHidden="0" w:uiPriority="69" w:unhideWhenUsed="0"/>
-    <w:lsdException w:name="Dark List Accent 2" w:semiHidden="0" w:uiPriority="70" w:unhideWhenUsed="0"/>
-    <w:lsdException w:name="Colorful Shading Accent 2" w:semiHidden="0" w:uiPriority="71" w:unhideWhenUsed="0"/>
-    <w:lsdException w:name="Colorful List Accent 2" w:semiHidden="0" w:uiPriority="72" w:unhideWhenUsed="0"/>
-    <w:lsdException w:name="Colorful Grid Accent 2" w:semiHidden="0" w:uiPriority="73" w:unhideWhenUsed="0"/>
-    <w:lsdException w:name="Light Shading Accent 3" w:semiHidden="0" w:uiPriority="60" w:unhideWhenUsed="0"/>
-    <w:lsdException w:name="Light List Accent 3" w:semiHidden="0" w:uiPriority="61" w:unhideWhenUsed="0"/>
-    <w:lsdException w:name="Light Grid Accent 3" w:semiHidden="0" w:uiPriority="62" w:unhideWhenUsed="0"/>
-    <w:lsdException w:name="Medium Shading 1 Accent 3" w:semiHidden="0" w:uiPriority="63" w:unhideWhenUsed="0"/>
-    <w:lsdException w:name="Medium Shading 2 Accent 3" w:semiHidden="0" w:uiPriority="64" w:unhideWhenUsed="0"/>
-    <w:lsdException w:name="Medium List 1 Accent 3" w:semiHidden="0" w:uiPriority="65" w:unhideWhenUsed="0"/>
-    <w:lsdException w:name="Medium List 2 Accent 3" w:semiHidden="0" w:uiPriority="66" w:unhideWhenUsed="0"/>
-    <w:lsdException w:name="Medium Grid 1 Accent 3" w:semiHidden="0" w:uiPriority="67" w:unhideWhenUsed="0"/>
-    <w:lsdException w:name="Medium Grid 2 Accent 3" w:semiHidden="0" w:uiPriority="68" w:unhideWhenUsed="0"/>
-    <w:lsdException w:name="Medium Grid 3 Accent 3" w:semiHidden="0" w:uiPriority="69" w:unhideWhenUsed="0"/>
-    <w:lsdException w:name="Dark List Accent 3" w:semiHidden="0" w:uiPriority="70" w:unhideWhenUsed="0"/>
-    <w:lsdException w:name="Colorful Shading Accent 3" w:semiHidden="0" w:uiPriority="71" w:unhideWhenUsed="0"/>
-    <w:lsdException w:name="Colorful List Accent 3" w:semiHidden="0" w:uiPriority="72" w:unhideWhenUsed="0"/>
-    <w:lsdException w:name="Colorful Grid Accent 3" w:semiHidden="0" w:uiPriority="73" w:unhideWhenUsed="0"/>
-    <w:lsdException w:name="Light Shading Accent 4" w:semiHidden="0" w:uiPriority="60" w:unhideWhenUsed="0"/>
-    <w:lsdException w:name="Light List Accent 4" w:semiHidden="0" w:uiPriority="61" w:unhideWhenUsed="0"/>
-    <w:lsdException w:name="Light Grid Accent 4" w:semiHidden="0" w:uiPriority="62" w:unhideWhenUsed="0"/>
-    <w:lsdException w:name="Medium Shading 1 Accent 4" w:semiHidden="0" w:uiPriority="63" w:unhideWhenUsed="0"/>
-    <w:lsdException w:name="Medium Shading 2 Accent 4" w:semiHidden="0" w:uiPriority="64" w:unhideWhenUsed="0"/>
-    <w:lsdException w:name="Medium List 1 Accent 4" w:semiHidden="0" w:uiPriority="65" w:unhideWhenUsed="0"/>
-    <w:lsdException w:name="Medium List 2 Accent 4" w:semiHidden="0" w:uiPriority="66" w:unhideWhenUsed="0"/>
-    <w:lsdException w:name="Medium Grid 1 Accent 4" w:semiHidden="0" w:uiPriority="67" w:unhideWhenUsed="0"/>
-    <w:lsdException w:name="Medium Grid 2 Accent 4" w:semiHidden="0" w:uiPriority="68" w:unhideWhenUsed="0"/>
-    <w:lsdException w:name="Medium Grid 3 Accent 4" w:semiHidden="0" w:uiPriority="69" w:unhideWhenUsed="0"/>
-    <w:lsdException w:name="Dark List Accent 4" w:semiHidden="0" w:uiPriority="70" w:unhideWhenUsed="0"/>
-    <w:lsdException w:name="Colorful Shading Accent 4" w:semiHidden="0" w:uiPriority="71" w:unhideWhenUsed="0"/>
-    <w:lsdException w:name="Colorful List Accent 4" w:semiHidden="0" w:uiPriority="72" w:unhideWhenUsed="0"/>
-    <w:lsdException w:name="Colorful Grid Accent 4" w:semiHidden="0" w:uiPriority="73" w:unhideWhenUsed="0"/>
-    <w:lsdException w:name="Light Shading Accent 5" w:semiHidden="0" w:uiPriority="60" w:unhideWhenUsed="0"/>
-    <w:lsdException w:name="Light List Accent 5" w:semiHidden="0" w:uiPriority="61" w:unhideWhenUsed="0"/>
-    <w:lsdException w:name="Light Grid Accent 5" w:semiHidden="0" w:uiPriority="62" w:unhideWhenUsed="0"/>
-    <w:lsdException w:name="Medium Shading 1 Accent 5" w:semiHidden="0" w:uiPriority="63" w:unhideWhenUsed="0"/>
-    <w:lsdException w:name="Medium Shading 2 Accent 5" w:semiHidden="0" w:uiPriority="64" w:unhideWhenUsed="0"/>
-    <w:lsdException w:name="Medium List 1 Accent 5" w:semiHidden="0" w:uiPriority="65" w:unhideWhenUsed="0"/>
-    <w:lsdException w:name="Medium List 2 Accent 5" w:semiHidden="0" w:uiPriority="66" w:unhideWhenUsed="0"/>
-    <w:lsdException w:name="Medium Grid 1 Accent 5" w:semiHidden="0" w:uiPriority="67" w:unhideWhenUsed="0"/>
-    <w:lsdException w:name="Medium Grid 2 Accent 5" w:semiHidden="0" w:uiPriority="68" w:unhideWhenUsed="0"/>
-    <w:lsdException w:name="Medium Grid 3 Accent 5" w:semiHidden="0" w:uiPriority="69" w:unhideWhenUsed="0"/>
-    <w:lsdException w:name="Dark List Accent 5" w:semiHidden="0" w:uiPriority="70" w:unhideWhenUsed="0"/>
-    <w:lsdException w:name="Colorful Shading Accent 5" w:semiHidden="0" w:uiPriority="71" w:unhideWhenUsed="0"/>
-    <w:lsdException w:name="Colorful List Accent 5" w:semiHidden="0" w:uiPriority="72" w:unhideWhenUsed="0"/>
-    <w:lsdException w:name="Colorful Grid Accent 5" w:semiHidden="0" w:uiPriority="73" w:unhideWhenUsed="0"/>
-    <w:lsdException w:name="Light Shading Accent 6" w:semiHidden="0" w:uiPriority="60" w:unhideWhenUsed="0"/>
-    <w:lsdException w:name="Light List Accent 6" w:semiHidden="0" w:uiPriority="61" w:unhideWhenUsed="0"/>
-    <w:lsdException w:name="Light Grid Accent 6" w:semiHidden="0" w:uiPriority="62" w:unhideWhenUsed="0"/>
-    <w:lsdException w:name="Medium Shading 1 Accent 6" w:semiHidden="0" w:uiPriority="63" w:unhideWhenUsed="0"/>
-    <w:lsdException w:name="Medium Shading 2 Accent 6" w:semiHidden="0" w:uiPriority="64" w:unhideWhenUsed="0"/>
-    <w:lsdException w:name="Medium List 1 Accent 6" w:semiHidden="0" w:uiPriority="65" w:unhideWhenUsed="0"/>
-    <w:lsdException w:name="Medium List 2 Accent 6" w:semiHidden="0" w:uiPriority="66" w:unhideWhenUsed="0"/>
-    <w:lsdException w:name="Medium Grid 1 Accent 6" w:semiHidden="0" w:uiPriority="67" w:unhideWhenUsed="0"/>
-    <w:lsdException w:name="Medium Grid 2 Accent 6" w:semiHidden="0" w:uiPriority="68" w:unhideWhenUsed="0"/>
-    <w:lsdException w:name="Medium Grid 3 Accent 6" w:semiHidden="0" w:uiPriority="69" w:unhideWhenUsed="0"/>
-    <w:lsdException w:name="Dark List Accent 6" w:semiHidden="0" w:uiPriority="70" w:unhideWhenUsed="0"/>
-    <w:lsdException w:name="Colorful Shading Accent 6" w:semiHidden="0" w:uiPriority="71" w:unhideWhenUsed="0"/>
-    <w:lsdException w:name="Colorful List Accent 6" w:semiHidden="0" w:uiPriority="72" w:unhideWhenUsed="0"/>
-    <w:lsdException w:name="Colorful Grid Accent 6" w:semiHidden="0" w:uiPriority="73" w:unhideWhenUsed="0"/>
-    <w:lsdException w:name="Subtle Emphasis" w:semiHidden="0" w:uiPriority="19" w:unhideWhenUsed="0" w:qFormat="1"/>
-    <w:lsdException w:name="Intense Emphasis" w:semiHidden="0" w:uiPriority="21" w:unhideWhenUsed="0" w:qFormat="1"/>
-    <w:lsdException w:name="Subtle Reference" w:semiHidden="0" w:uiPriority="31" w:unhideWhenUsed="0" w:qFormat="1"/>
-    <w:lsdException w:name="Intense Reference" w:semiHidden="0" w:uiPriority="32" w:unhideWhenUsed="0" w:qFormat="1"/>
-    <w:lsdException w:name="Book Title" w:semiHidden="0" w:uiPriority="33" w:unhideWhenUsed="0" w:qFormat="1"/>
-    <w:lsdException w:name="Bibliography" w:uiPriority="37"/>
-    <w:lsdException w:name="TOC Heading" w:uiPriority="39" w:qFormat="1"/>
+  <w:latentStyles w:defLockedState="0" w:defUIPriority="99" w:defSemiHidden="0" w:defUnhideWhenUsed="0" w:defQFormat="0" w:count="375">
+    <w:lsdException w:name="Normal" w:uiPriority="0" w:qFormat="1"/>
+    <w:lsdException w:name="heading 1" w:uiPriority="9" w:qFormat="1"/>
+    <w:lsdException w:name="heading 2" w:semiHidden="1" w:uiPriority="9" w:unhideWhenUsed="1" w:qFormat="1"/>
+    <w:lsdException w:name="heading 3" w:semiHidden="1" w:uiPriority="9" w:unhideWhenUsed="1" w:qFormat="1"/>
+    <w:lsdException w:name="heading 4" w:semiHidden="1" w:uiPriority="9" w:unhideWhenUsed="1" w:qFormat="1"/>
+    <w:lsdException w:name="heading 5" w:semiHidden="1" w:uiPriority="9" w:unhideWhenUsed="1" w:qFormat="1"/>
+    <w:lsdException w:name="heading 6" w:semiHidden="1" w:uiPriority="9" w:unhideWhenUsed="1" w:qFormat="1"/>
+    <w:lsdException w:name="heading 7" w:semiHidden="1" w:uiPriority="9" w:unhideWhenUsed="1" w:qFormat="1"/>
+    <w:lsdException w:name="heading 8" w:semiHidden="1" w:uiPriority="9" w:unhideWhenUsed="1" w:qFormat="1"/>
+    <w:lsdException w:name="heading 9" w:semiHidden="1" w:uiPriority="9" w:unhideWhenUsed="1" w:qFormat="1"/>
+    <w:lsdException w:name="index 1" w:semiHidden="1" w:unhideWhenUsed="1"/>
+    <w:lsdException w:name="index 2" w:semiHidden="1" w:unhideWhenUsed="1"/>
+    <w:lsdException w:name="index 3" w:semiHidden="1" w:unhideWhenUsed="1"/>
+    <w:lsdException w:name="index 4" w:semiHidden="1" w:unhideWhenUsed="1"/>
+    <w:lsdException w:name="index 5" w:semiHidden="1" w:unhideWhenUsed="1"/>
+    <w:lsdException w:name="index 6" w:semiHidden="1" w:unhideWhenUsed="1"/>
+    <w:lsdException w:name="index 7" w:semiHidden="1" w:unhideWhenUsed="1"/>
+    <w:lsdException w:name="index 8" w:semiHidden="1" w:unhideWhenUsed="1"/>
+    <w:lsdException w:name="index 9" w:semiHidden="1" w:unhideWhenUsed="1"/>
+    <w:lsdException w:name="toc 1" w:semiHidden="1" w:uiPriority="39" w:unhideWhenUsed="1"/>
+    <w:lsdException w:name="toc 2" w:semiHidden="1" w:uiPriority="39" w:unhideWhenUsed="1"/>
+    <w:lsdException w:name="toc 3" w:semiHidden="1" w:uiPriority="39" w:unhideWhenUsed="1"/>
+    <w:lsdException w:name="toc 4" w:semiHidden="1" w:uiPriority="39" w:unhideWhenUsed="1"/>
+    <w:lsdException w:name="toc 5" w:semiHidden="1" w:uiPriority="39" w:unhideWhenUsed="1"/>
+    <w:lsdException w:name="toc 6" w:semiHidden="1" w:uiPriority="39" w:unhideWhenUsed="1"/>
+    <w:lsdException w:name="toc 7" w:semiHidden="1" w:uiPriority="39" w:unhideWhenUsed="1"/>
+    <w:lsdException w:name="toc 8" w:semiHidden="1" w:uiPriority="39" w:unhideWhenUsed="1"/>
+    <w:lsdException w:name="toc 9" w:semiHidden="1" w:uiPriority="39" w:unhideWhenUsed="1"/>
+    <w:lsdException w:name="Normal Indent" w:semiHidden="1" w:unhideWhenUsed="1"/>
+    <w:lsdException w:name="footnote text" w:semiHidden="1" w:unhideWhenUsed="1"/>
+    <w:lsdException w:name="annotation text" w:semiHidden="1" w:unhideWhenUsed="1"/>
+    <w:lsdException w:name="header" w:semiHidden="1" w:unhideWhenUsed="1"/>
+    <w:lsdException w:name="footer" w:semiHidden="1" w:unhideWhenUsed="1"/>
+    <w:lsdException w:name="index heading" w:semiHidden="1" w:unhideWhenUsed="1"/>
+    <w:lsdException w:name="caption" w:semiHidden="1" w:uiPriority="35" w:unhideWhenUsed="1" w:qFormat="1"/>
+    <w:lsdException w:name="table of figures" w:semiHidden="1" w:unhideWhenUsed="1"/>
+    <w:lsdException w:name="envelope address" w:semiHidden="1" w:unhideWhenUsed="1"/>
+    <w:lsdException w:name="envelope return" w:semiHidden="1" w:unhideWhenUsed="1"/>
+    <w:lsdException w:name="footnote reference" w:semiHidden="1" w:unhideWhenUsed="1"/>
+    <w:lsdException w:name="annotation reference" w:semiHidden="1" w:unhideWhenUsed="1"/>
+    <w:lsdException w:name="line number" w:semiHidden="1" w:unhideWhenUsed="1"/>
+    <w:lsdException w:name="page number" w:semiHidden="1" w:unhideWhenUsed="1"/>
+    <w:lsdException w:name="endnote reference" w:semiHidden="1" w:unhideWhenUsed="1"/>
+    <w:lsdException w:name="endnote text" w:semiHidden="1" w:unhideWhenUsed="1"/>
+    <w:lsdException w:name="table of authorities" w:semiHidden="1" w:unhideWhenUsed="1"/>
+    <w:lsdException w:name="macro" w:semiHidden="1" w:unhideWhenUsed="1"/>
+    <w:lsdException w:name="toa heading" w:semiHidden="1" w:unhideWhenUsed="1"/>
+    <w:lsdException w:name="List" w:semiHidden="1" w:unhideWhenUsed="1"/>
+    <w:lsdException w:name="List Bullet" w:semiHidden="1" w:unhideWhenUsed="1"/>
+    <w:lsdException w:name="List Number" w:semiHidden="1" w:unhideWhenUsed="1"/>
+    <w:lsdException w:name="List 2" w:semiHidden="1" w:unhideWhenUsed="1"/>
+    <w:lsdException w:name="List 3" w:semiHidden="1" w:unhideWhenUsed="1"/>
+    <w:lsdException w:name="List 4" w:semiHidden="1" w:unhideWhenUsed="1"/>
+    <w:lsdException w:name="List 5" w:semiHidden="1" w:unhideWhenUsed="1"/>
+    <w:lsdException w:name="List Bullet 2" w:semiHidden="1" w:unhideWhenUsed="1"/>
+    <w:lsdException w:name="List Bullet 3" w:semiHidden="1" w:unhideWhenUsed="1"/>
+    <w:lsdException w:name="List Bullet 4" w:semiHidden="1" w:unhideWhenUsed="1"/>
+    <w:lsdException w:name="List Bullet 5" w:semiHidden="1" w:unhideWhenUsed="1"/>
+    <w:lsdException w:name="List Number 2" w:semiHidden="1" w:unhideWhenUsed="1"/>
+    <w:lsdException w:name="List Number 3" w:semiHidden="1" w:unhideWhenUsed="1"/>
+    <w:lsdException w:name="List Number 4" w:semiHidden="1" w:unhideWhenUsed="1"/>
+    <w:lsdException w:name="List Number 5" w:semiHidden="1" w:unhideWhenUsed="1"/>
+    <w:lsdException w:name="Title" w:uiPriority="10" w:qFormat="1"/>
+    <w:lsdException w:name="Closing" w:semiHidden="1" w:unhideWhenUsed="1"/>
+    <w:lsdException w:name="Signature" w:semiHidden="1" w:unhideWhenUsed="1"/>
+    <w:lsdException w:name="Default Paragraph Font" w:semiHidden="1" w:uiPriority="1" w:unhideWhenUsed="1"/>
+    <w:lsdException w:name="Body Text" w:semiHidden="1" w:unhideWhenUsed="1"/>
+    <w:lsdException w:name="Body Text Indent" w:semiHidden="1" w:unhideWhenUsed="1"/>
+    <w:lsdException w:name="List Continue" w:semiHidden="1" w:unhideWhenUsed="1"/>
+    <w:lsdException w:name="List Continue 2" w:semiHidden="1" w:unhideWhenUsed="1"/>
+    <w:lsdException w:name="List Continue 3" w:semiHidden="1" w:unhideWhenUsed="1"/>
+    <w:lsdException w:name="List Continue 4" w:semiHidden="1" w:unhideWhenUsed="1"/>
+    <w:lsdException w:name="List Continue 5" w:semiHidden="1" w:unhideWhenUsed="1"/>
+    <w:lsdException w:name="Message Header" w:semiHidden="1" w:unhideWhenUsed="1"/>
+    <w:lsdException w:name="Subtitle" w:uiPriority="11" w:qFormat="1"/>
+    <w:lsdException w:name="Salutation" w:semiHidden="1" w:unhideWhenUsed="1"/>
+    <w:lsdException w:name="Date" w:semiHidden="1" w:unhideWhenUsed="1"/>
+    <w:lsdException w:name="Body Text First Indent" w:semiHidden="1" w:unhideWhenUsed="1"/>
+    <w:lsdException w:name="Body Text First Indent 2" w:semiHidden="1" w:unhideWhenUsed="1"/>
+    <w:lsdException w:name="Note Heading" w:semiHidden="1" w:unhideWhenUsed="1"/>
+    <w:lsdException w:name="Body Text 2" w:semiHidden="1" w:unhideWhenUsed="1"/>
+    <w:lsdException w:name="Body Text 3" w:semiHidden="1" w:unhideWhenUsed="1"/>
+    <w:lsdException w:name="Body Text Indent 2" w:semiHidden="1" w:unhideWhenUsed="1"/>
+    <w:lsdException w:name="Body Text Indent 3" w:semiHidden="1" w:unhideWhenUsed="1"/>
+    <w:lsdException w:name="Block Text" w:semiHidden="1" w:unhideWhenUsed="1"/>
+    <w:lsdException w:name="Hyperlink" w:semiHidden="1" w:unhideWhenUsed="1"/>
+    <w:lsdException w:name="FollowedHyperlink" w:semiHidden="1" w:unhideWhenUsed="1"/>
+    <w:lsdException w:name="Strong" w:uiPriority="22" w:qFormat="1"/>
+    <w:lsdException w:name="Emphasis" w:uiPriority="20" w:qFormat="1"/>
+    <w:lsdException w:name="Document Map" w:semiHidden="1" w:unhideWhenUsed="1"/>
+    <w:lsdException w:name="Plain Text" w:semiHidden="1" w:unhideWhenUsed="1"/>
+    <w:lsdException w:name="E-mail Signature" w:semiHidden="1" w:unhideWhenUsed="1"/>
+    <w:lsdException w:name="HTML Top of Form" w:semiHidden="1" w:unhideWhenUsed="1"/>
+    <w:lsdException w:name="HTML Bottom of Form" w:semiHidden="1" w:unhideWhenUsed="1"/>
+    <w:lsdException w:name="Normal (Web)" w:semiHidden="1" w:unhideWhenUsed="1"/>
+    <w:lsdException w:name="HTML Acronym" w:semiHidden="1" w:unhideWhenUsed="1"/>
+    <w:lsdException w:name="HTML Address" w:semiHidden="1" w:unhideWhenUsed="1"/>
+    <w:lsdException w:name="HTML Cite" w:semiHidden="1" w:unhideWhenUsed="1"/>
+    <w:lsdException w:name="HTML Code" w:semiHidden="1" w:unhideWhenUsed="1"/>
+    <w:lsdException w:name="HTML Definition" w:semiHidden="1" w:unhideWhenUsed="1"/>
+    <w:lsdException w:name="HTML Keyboard" w:semiHidden="1" w:unhideWhenUsed="1"/>
+    <w:lsdException w:name="HTML Preformatted" w:semiHidden="1" w:unhideWhenUsed="1"/>
+    <w:lsdException w:name="HTML Sample" w:semiHidden="1" w:unhideWhenUsed="1"/>
+    <w:lsdException w:name="HTML Typewriter" w:semiHidden="1" w:unhideWhenUsed="1"/>
+    <w:lsdException w:name="HTML Variable" w:semiHidden="1" w:unhideWhenUsed="1"/>
+    <w:lsdException w:name="Normal Table" w:semiHidden="1" w:unhideWhenUsed="1"/>
+    <w:lsdException w:name="annotation subject" w:semiHidden="1" w:unhideWhenUsed="1"/>
+    <w:lsdException w:name="No List" w:semiHidden="1" w:unhideWhenUsed="1"/>
+    <w:lsdException w:name="Outline List 1" w:semiHidden="1" w:unhideWhenUsed="1"/>
+    <w:lsdException w:name="Outline List 2" w:semiHidden="1" w:unhideWhenUsed="1"/>
+    <w:lsdException w:name="Outline List 3" w:semiHidden="1" w:unhideWhenUsed="1"/>
+    <w:lsdException w:name="Table Simple 1" w:semiHidden="1" w:unhideWhenUsed="1"/>
+    <w:lsdException w:name="Table Simple 2" w:semiHidden="1" w:unhideWhenUsed="1"/>
+    <w:lsdException w:name="Table Simple 3" w:semiHidden="1" w:unhideWhenUsed="1"/>
+    <w:lsdException w:name="Table Classic 1" w:semiHidden="1" w:unhideWhenUsed="1"/>
+    <w:lsdException w:name="Table Classic 2" w:semiHidden="1" w:unhideWhenUsed="1"/>
+    <w:lsdException w:name="Table Classic 3" w:semiHidden="1" w:unhideWhenUsed="1"/>
+    <w:lsdException w:name="Table Classic 4" w:semiHidden="1" w:unhideWhenUsed="1"/>
+    <w:lsdException w:name="Table Colorful 1" w:semiHidden="1" w:unhideWhenUsed="1"/>
+    <w:lsdException w:name="Table Colorful 2" w:semiHidden="1" w:unhideWhenUsed="1"/>
+    <w:lsdException w:name="Table Colorful 3" w:semiHidden="1" w:unhideWhenUsed="1"/>
+    <w:lsdException w:name="Table Columns 1" w:semiHidden="1" w:unhideWhenUsed="1"/>
+    <w:lsdException w:name="Table Columns 2" w:semiHidden="1" w:unhideWhenUsed="1"/>
+    <w:lsdException w:name="Table Columns 3" w:semiHidden="1" w:unhideWhenUsed="1"/>
+    <w:lsdException w:name="Table Columns 4" w:semiHidden="1" w:unhideWhenUsed="1"/>
+    <w:lsdException w:name="Table Columns 5" w:semiHidden="1" w:unhideWhenUsed="1"/>
+    <w:lsdException w:name="Table Grid 1" w:semiHidden="1" w:unhideWhenUsed="1"/>
+    <w:lsdException w:name="Table Grid 2" w:semiHidden="1" w:unhideWhenUsed="1"/>
+    <w:lsdException w:name="Table Grid 3" w:semiHidden="1" w:unhideWhenUsed="1"/>
+    <w:lsdException w:name="Table Grid 4" w:semiHidden="1" w:unhideWhenUsed="1"/>
+    <w:lsdException w:name="Table Grid 5" w:semiHidden="1" w:unhideWhenUsed="1"/>
+    <w:lsdException w:name="Table Grid 6" w:semiHidden="1" w:unhideWhenUsed="1"/>
+    <w:lsdException w:name="Table Grid 7" w:semiHidden="1" w:unhideWhenUsed="1"/>
+    <w:lsdException w:name="Table Grid 8" w:semiHidden="1" w:unhideWhenUsed="1"/>
+    <w:lsdException w:name="Table List 1" w:semiHidden="1" w:unhideWhenUsed="1"/>
+    <w:lsdException w:name="Table List 2" w:semiHidden="1" w:unhideWhenUsed="1"/>
+    <w:lsdException w:name="Table List 3" w:semiHidden="1" w:unhideWhenUsed="1"/>
+    <w:lsdException w:name="Table List 4" w:semiHidden="1" w:unhideWhenUsed="1"/>
+    <w:lsdException w:name="Table List 5" w:semiHidden="1" w:unhideWhenUsed="1"/>
+    <w:lsdException w:name="Table List 6" w:semiHidden="1" w:unhideWhenUsed="1"/>
+    <w:lsdException w:name="Table List 7" w:semiHidden="1" w:unhideWhenUsed="1"/>
+    <w:lsdException w:name="Table List 8" w:semiHidden="1" w:unhideWhenUsed="1"/>
+    <w:lsdException w:name="Table 3D effects 1" w:semiHidden="1" w:unhideWhenUsed="1"/>
+    <w:lsdException w:name="Table 3D effects 2" w:semiHidden="1" w:unhideWhenUsed="1"/>
+    <w:lsdException w:name="Table 3D effects 3" w:semiHidden="1" w:unhideWhenUsed="1"/>
+    <w:lsdException w:name="Table Contemporary" w:semiHidden="1" w:unhideWhenUsed="1"/>
+    <w:lsdException w:name="Table Elegant" w:semiHidden="1" w:unhideWhenUsed="1"/>
+    <w:lsdException w:name="Table Professional" w:semiHidden="1" w:unhideWhenUsed="1"/>
+    <w:lsdException w:name="Table Subtle 1" w:semiHidden="1" w:unhideWhenUsed="1"/>
+    <w:lsdException w:name="Table Subtle 2" w:semiHidden="1" w:unhideWhenUsed="1"/>
+    <w:lsdException w:name="Table Web 1" w:semiHidden="1" w:unhideWhenUsed="1"/>
+    <w:lsdException w:name="Table Web 2" w:semiHidden="1" w:unhideWhenUsed="1"/>
+    <w:lsdException w:name="Table Web 3" w:semiHidden="1" w:unhideWhenUsed="1"/>
+    <w:lsdException w:name="Balloon Text" w:semiHidden="1" w:unhideWhenUsed="1"/>
+    <w:lsdException w:name="Table Grid" w:semiHidden="1" w:uiPriority="59" w:unhideWhenUsed="1"/>
+    <w:lsdException w:name="Table Theme" w:semiHidden="1" w:unhideWhenUsed="1"/>
+    <w:lsdException w:name="Placeholder Text" w:semiHidden="1"/>
+    <w:lsdException w:name="No Spacing" w:uiPriority="1" w:qFormat="1"/>
+    <w:lsdException w:name="Light Shading" w:uiPriority="60"/>
+    <w:lsdException w:name="Light List" w:uiPriority="61"/>
+    <w:lsdException w:name="Light Grid" w:uiPriority="62"/>
+    <w:lsdException w:name="Medium Shading 1" w:uiPriority="63"/>
+    <w:lsdException w:name="Medium Shading 2" w:uiPriority="64"/>
+    <w:lsdException w:name="Medium List 1" w:uiPriority="65"/>
+    <w:lsdException w:name="Medium List 2" w:uiPriority="66"/>
+    <w:lsdException w:name="Medium Grid 1" w:uiPriority="67"/>
+    <w:lsdException w:name="Medium Grid 2" w:uiPriority="68"/>
+    <w:lsdException w:name="Medium Grid 3" w:uiPriority="69"/>
+    <w:lsdException w:name="Dark List" w:uiPriority="70"/>
+    <w:lsdException w:name="Colorful Shading" w:uiPriority="71"/>
+    <w:lsdException w:name="Colorful List" w:uiPriority="72"/>
+    <w:lsdException w:name="Colorful Grid" w:uiPriority="73"/>
+    <w:lsdException w:name="Light Shading Accent 1" w:uiPriority="60"/>
+    <w:lsdException w:name="Light List Accent 1" w:uiPriority="61"/>
+    <w:lsdException w:name="Light Grid Accent 1" w:uiPriority="62"/>
+    <w:lsdException w:name="Medium Shading 1 Accent 1" w:uiPriority="63"/>
+    <w:lsdException w:name="Medium Shading 2 Accent 1" w:uiPriority="64"/>
+    <w:lsdException w:name="Medium List 1 Accent 1" w:uiPriority="65"/>
+    <w:lsdException w:name="Revision" w:semiHidden="1"/>
+    <w:lsdException w:name="List Paragraph" w:uiPriority="34" w:qFormat="1"/>
+    <w:lsdException w:name="Quote" w:uiPriority="29" w:qFormat="1"/>
+    <w:lsdException w:name="Intense Quote" w:uiPriority="30" w:qFormat="1"/>
+    <w:lsdException w:name="Medium List 2 Accent 1" w:uiPriority="66"/>
+    <w:lsdException w:name="Medium Grid 1 Accent 1" w:uiPriority="67"/>
+    <w:lsdException w:name="Medium Grid 2 Accent 1" w:uiPriority="68"/>
+    <w:lsdException w:name="Medium Grid 3 Accent 1" w:uiPriority="69"/>
+    <w:lsdException w:name="Dark List Accent 1" w:uiPriority="70"/>
+    <w:lsdException w:name="Colorful Shading Accent 1" w:uiPriority="71"/>
+    <w:lsdException w:name="Colorful List Accent 1" w:uiPriority="72"/>
+    <w:lsdException w:name="Colorful Grid Accent 1" w:uiPriority="73"/>
+    <w:lsdException w:name="Light Shading Accent 2" w:uiPriority="60"/>
+    <w:lsdException w:name="Light List Accent 2" w:uiPriority="61"/>
+    <w:lsdException w:name="Light Grid Accent 2" w:uiPriority="62"/>
+    <w:lsdException w:name="Medium Shading 1 Accent 2" w:uiPriority="63"/>
+    <w:lsdException w:name="Medium Shading 2 Accent 2" w:uiPriority="64"/>
+    <w:lsdException w:name="Medium List 1 Accent 2" w:uiPriority="65"/>
+    <w:lsdException w:name="Medium List 2 Accent 2" w:uiPriority="66"/>
+    <w:lsdException w:name="Medium Grid 1 Accent 2" w:uiPriority="67"/>
+    <w:lsdException w:name="Medium Grid 2 Accent 2" w:uiPriority="68"/>
+    <w:lsdException w:name="Medium Grid 3 Accent 2" w:uiPriority="69"/>
+    <w:lsdException w:name="Dark List Accent 2" w:uiPriority="70"/>
+    <w:lsdException w:name="Colorful Shading Accent 2" w:uiPriority="71"/>
+    <w:lsdException w:name="Colorful List Accent 2" w:uiPriority="72"/>
+    <w:lsdException w:name="Colorful Grid Accent 2" w:uiPriority="73"/>
+    <w:lsdException w:name="Light Shading Accent 3" w:uiPriority="60"/>
+    <w:lsdException w:name="Light List Accent 3" w:uiPriority="61"/>
+    <w:lsdException w:name="Light Grid Accent 3" w:uiPriority="62"/>
+    <w:lsdException w:name="Medium Shading 1 Accent 3" w:uiPriority="63"/>
+    <w:lsdException w:name="Medium Shading 2 Accent 3" w:uiPriority="64"/>
+    <w:lsdException w:name="Medium List 1 Accent 3" w:uiPriority="65"/>
+    <w:lsdException w:name="Medium List 2 Accent 3" w:uiPriority="66"/>
+    <w:lsdException w:name="Medium Grid 1 Accent 3" w:uiPriority="67"/>
+    <w:lsdException w:name="Medium Grid 2 Accent 3" w:uiPriority="68"/>
+    <w:lsdException w:name="Medium Grid 3 Accent 3" w:uiPriority="69"/>
+    <w:lsdException w:name="Dark List Accent 3" w:uiPriority="70"/>
+    <w:lsdException w:name="Colorful Shading Accent 3" w:uiPriority="71"/>
+    <w:lsdException w:name="Colorful List Accent 3" w:uiPriority="72"/>
+    <w:lsdException w:name="Colorful Grid Accent 3" w:uiPriority="73"/>
+    <w:lsdException w:name="Light Shading Accent 4" w:uiPriority="60"/>
+    <w:lsdException w:name="Light List Accent 4" w:uiPriority="61"/>
+    <w:lsdException w:name="Light Grid Accent 4" w:uiPriority="62"/>
+    <w:lsdException w:name="Medium Shading 1 Accent 4" w:uiPriority="63"/>
+    <w:lsdException w:name="Medium Shading 2 Accent 4" w:uiPriority="64"/>
+    <w:lsdException w:name="Medium List 1 Accent 4" w:uiPriority="65"/>
+    <w:lsdException w:name="Medium List 2 Accent 4" w:uiPriority="66"/>
+    <w:lsdException w:name="Medium Grid 1 Accent 4" w:uiPriority="67"/>
+    <w:lsdException w:name="Medium Grid 2 Accent 4" w:uiPriority="68"/>
+    <w:lsdException w:name="Medium Grid 3 Accent 4" w:uiPriority="69"/>
+    <w:lsdException w:name="Dark List Accent 4" w:uiPriority="70"/>
+    <w:lsdException w:name="Colorful Shading Accent 4" w:uiPriority="71"/>
+    <w:lsdException w:name="Colorful List Accent 4" w:uiPriority="72"/>
+    <w:lsdException w:name="Colorful Grid Accent 4" w:uiPriority="73"/>
+    <w:lsdException w:name="Light Shading Accent 5" w:uiPriority="60"/>
+    <w:lsdException w:name="Light List Accent 5" w:uiPriority="61"/>
+    <w:lsdException w:name="Light Grid Accent 5" w:uiPriority="62"/>
+    <w:lsdException w:name="Medium Shading 1 Accent 5" w:uiPriority="63"/>
+    <w:lsdException w:name="Medium Shading 2 Accent 5" w:uiPriority="64"/>
+    <w:lsdException w:name="Medium List 1 Accent 5" w:uiPriority="65"/>
+    <w:lsdException w:name="Medium List 2 Accent 5" w:uiPriority="66"/>
+    <w:lsdException w:name="Medium Grid 1 Accent 5" w:uiPriority="67"/>
+    <w:lsdException w:name="Medium Grid 2 Accent 5" w:uiPriority="68"/>
+    <w:lsdException w:name="Medium Grid 3 Accent 5" w:uiPriority="69"/>
+    <w:lsdException w:name="Dark List Accent 5" w:uiPriority="70"/>
+    <w:lsdException w:name="Colorful Shading Accent 5" w:uiPriority="71"/>
+    <w:lsdException w:name="Colorful List Accent 5" w:uiPriority="72"/>
+    <w:lsdException w:name="Colorful Grid Accent 5" w:uiPriority="73"/>
+    <w:lsdException w:name="Light Shading Accent 6" w:uiPriority="60"/>
+    <w:lsdException w:name="Light List Accent 6" w:uiPriority="61"/>
+    <w:lsdException w:name="Light Grid Accent 6" w:uiPriority="62"/>
+    <w:lsdException w:name="Medium Shading 1 Accent 6" w:uiPriority="63"/>
+    <w:lsdException w:name="Medium Shading 2 Accent 6" w:uiPriority="64"/>
+    <w:lsdException w:name="Medium List 1 Accent 6" w:uiPriority="65"/>
+    <w:lsdException w:name="Medium List 2 Accent 6" w:uiPriority="66"/>
+    <w:lsdException w:name="Medium Grid 1 Accent 6" w:uiPriority="67"/>
+    <w:lsdException w:name="Medium Grid 2 Accent 6" w:uiPriority="68"/>
+    <w:lsdException w:name="Medium Grid 3 Accent 6" w:uiPriority="69"/>
+    <w:lsdException w:name="Dark List Accent 6" w:uiPriority="70"/>
+    <w:lsdException w:name="Colorful Shading Accent 6" w:uiPriority="71"/>
+    <w:lsdException w:name="Colorful List Accent 6" w:uiPriority="72"/>
+    <w:lsdException w:name="Colorful Grid Accent 6" w:uiPriority="73"/>
+    <w:lsdException w:name="Subtle Emphasis" w:uiPriority="19" w:qFormat="1"/>
+    <w:lsdException w:name="Intense Emphasis" w:uiPriority="21" w:qFormat="1"/>
+    <w:lsdException w:name="Subtle Reference" w:uiPriority="31" w:qFormat="1"/>
+    <w:lsdException w:name="Intense Reference" w:uiPriority="32" w:qFormat="1"/>
+    <w:lsdException w:name="Book Title" w:uiPriority="33" w:qFormat="1"/>
+    <w:lsdException w:name="Bibliography" w:semiHidden="1" w:uiPriority="37" w:unhideWhenUsed="1"/>
+    <w:lsdException w:name="TOC Heading" w:semiHidden="1" w:uiPriority="39" w:unhideWhenUsed="1" w:qFormat="1"/>
+    <w:lsdException w:name="Plain Table 1" w:uiPriority="41"/>
+    <w:lsdException w:name="Plain Table 2" w:uiPriority="42"/>
+    <w:lsdException w:name="Plain Table 3" w:uiPriority="43"/>
+    <w:lsdException w:name="Plain Table 4" w:uiPriority="44"/>
+    <w:lsdException w:name="Plain Table 5" w:uiPriority="45"/>
+    <w:lsdException w:name="Grid Table Light" w:uiPriority="40"/>
+    <w:lsdException w:name="Grid Table 1 Light" w:uiPriority="46"/>
+    <w:lsdException w:name="Grid Table 2" w:uiPriority="47"/>
+    <w:lsdException w:name="Grid Table 3" w:uiPriority="48"/>
+    <w:lsdException w:name="Grid Table 4" w:uiPriority="49"/>
+    <w:lsdException w:name="Grid Table 5 Dark" w:uiPriority="50"/>
+    <w:lsdException w:name="Grid Table 6 Colorful" w:uiPriority="51"/>
+    <w:lsdException w:name="Grid Table 7 Colorful" w:uiPriority="52"/>
+    <w:lsdException w:name="Grid Table 1 Light Accent 1" w:uiPriority="46"/>
+    <w:lsdException w:name="Grid Table 2 Accent 1" w:uiPriority="47"/>
+    <w:lsdException w:name="Grid Table 3 Accent 1" w:uiPriority="48"/>
+    <w:lsdException w:name="Grid Table 4 Accent 1" w:uiPriority="49"/>
+    <w:lsdException w:name="Grid Table 5 Dark Accent 1" w:uiPriority="50"/>
+    <w:lsdException w:name="Grid Table 6 Colorful Accent 1" w:uiPriority="51"/>
+    <w:lsdException w:name="Grid Table 7 Colorful Accent 1" w:uiPriority="52"/>
+    <w:lsdException w:name="Grid Table 1 Light Accent 2" w:uiPriority="46"/>
+    <w:lsdException w:name="Grid Table 2 Accent 2" w:uiPriority="47"/>
+    <w:lsdException w:name="Grid Table 3 Accent 2" w:uiPriority="48"/>
+    <w:lsdException w:name="Grid Table 4 Accent 2" w:uiPriority="49"/>
+    <w:lsdException w:name="Grid Table 5 Dark Accent 2" w:uiPriority="50"/>
+    <w:lsdException w:name="Grid Table 6 Colorful Accent 2" w:uiPriority="51"/>
+    <w:lsdException w:name="Grid Table 7 Colorful Accent 2" w:uiPriority="52"/>
+    <w:lsdException w:name="Grid Table 1 Light Accent 3" w:uiPriority="46"/>
+    <w:lsdException w:name="Grid Table 2 Accent 3" w:uiPriority="47"/>
+    <w:lsdException w:name="Grid Table 3 Accent 3" w:uiPriority="48"/>
+    <w:lsdException w:name="Grid Table 4 Accent 3" w:uiPriority="49"/>
+    <w:lsdException w:name="Grid Table 5 Dark Accent 3" w:uiPriority="50"/>
+    <w:lsdException w:name="Grid Table 6 Colorful Accent 3" w:uiPriority="51"/>
+    <w:lsdException w:name="Grid Table 7 Colorful Accent 3" w:uiPriority="52"/>
+    <w:lsdException w:name="Grid Table 1 Light Accent 4" w:uiPriority="46"/>
+    <w:lsdException w:name="Grid Table 2 Accent 4" w:uiPriority="47"/>
+    <w:lsdException w:name="Grid Table 3 Accent 4" w:uiPriority="48"/>
+    <w:lsdException w:name="Grid Table 4 Accent 4" w:uiPriority="49"/>
+    <w:lsdException w:name="Grid Table 5 Dark Accent 4" w:uiPriority="50"/>
+    <w:lsdException w:name="Grid Table 6 Colorful Accent 4" w:uiPriority="51"/>
+    <w:lsdException w:name="Grid Table 7 Colorful Accent 4" w:uiPriority="52"/>
+    <w:lsdException w:name="Grid Table 1 Light Accent 5" w:uiPriority="46"/>
+    <w:lsdException w:name="Grid Table 2 Accent 5" w:uiPriority="47"/>
+    <w:lsdException w:name="Grid Table 3 Accent 5" w:uiPriority="48"/>
+    <w:lsdException w:name="Grid Table 4 Accent 5" w:uiPriority="49"/>
+    <w:lsdException w:name="Grid Table 5 Dark Accent 5" w:uiPriority="50"/>
+    <w:lsdException w:name="Grid Table 6 Colorful Accent 5" w:uiPriority="51"/>
+    <w:lsdException w:name="Grid Table 7 Colorful Accent 5" w:uiPriority="52"/>
+    <w:lsdException w:name="Grid Table 1 Light Accent 6" w:uiPriority="46"/>
+    <w:lsdException w:name="Grid Table 2 Accent 6" w:uiPriority="47"/>
+    <w:lsdException w:name="Grid Table 3 Accent 6" w:uiPriority="48"/>
+    <w:lsdException w:name="Grid Table 4 Accent 6" w:uiPriority="49"/>
+    <w:lsdException w:name="Grid Table 5 Dark Accent 6" w:uiPriority="50"/>
+    <w:lsdException w:name="Grid Table 6 Colorful Accent 6" w:uiPriority="51"/>
+    <w:lsdException w:name="Grid Table 7 Colorful Accent 6" w:uiPriority="52"/>
+    <w:lsdException w:name="List Table 1 Light" w:uiPriority="46"/>
+    <w:lsdException w:name="List Table 2" w:uiPriority="47"/>
+    <w:lsdException w:name="List Table 3" w:uiPriority="48"/>
+    <w:lsdException w:name="List Table 4" w:uiPriority="49"/>
+    <w:lsdException w:name="List Table 5 Dark" w:uiPriority="50"/>
+    <w:lsdException w:name="List Table 6 Colorful" w:uiPriority="51"/>
+    <w:lsdException w:name="List Table 7 Colorful" w:uiPriority="52"/>
+    <w:lsdException w:name="List Table 1 Light Accent 1" w:uiPriority="46"/>
+    <w:lsdException w:name="List Table 2 Accent 1" w:uiPriority="47"/>
+    <w:lsdException w:name="List Table 3 Accent 1" w:uiPriority="48"/>
+    <w:lsdException w:name="List Table 4 Accent 1" w:uiPriority="49"/>
+    <w:lsdException w:name="List Table 5 Dark Accent 1" w:uiPriority="50"/>
+    <w:lsdException w:name="List Table 6 Colorful Accent 1" w:uiPriority="51"/>
+    <w:lsdException w:name="List Table 7 Colorful Accent 1" w:uiPriority="52"/>
+    <w:lsdException w:name="List Table 1 Light Accent 2" w:uiPriority="46"/>
+    <w:lsdException w:name="List Table 2 Accent 2" w:uiPriority="47"/>
+    <w:lsdException w:name="List Table 3 Accent 2" w:uiPriority="48"/>
+    <w:lsdException w:name="List Table 4 Accent 2" w:uiPriority="49"/>
+    <w:lsdException w:name="List Table 5 Dark Accent 2" w:uiPriority="50"/>
+    <w:lsdException w:name="List Table 6 Colorful Accent 2" w:uiPriority="51"/>
+    <w:lsdException w:name="List Table 7 Colorful Accent 2" w:uiPriority="52"/>
+    <w:lsdException w:name="List Table 1 Light Accent 3" w:uiPriority="46"/>
+    <w:lsdException w:name="List Table 2 Accent 3" w:uiPriority="47"/>
+    <w:lsdException w:name="List Table 3 Accent 3" w:uiPriority="48"/>
+    <w:lsdException w:name="List Table 4 Accent 3" w:uiPriority="49"/>
+    <w:lsdException w:name="List Table 5 Dark Accent 3" w:uiPriority="50"/>
+    <w:lsdException w:name="List Table 6 Colorful Accent 3" w:uiPriority="51"/>
+    <w:lsdException w:name="List Table 7 Colorful Accent 3" w:uiPriority="52"/>
+    <w:lsdException w:name="List Table 1 Light Accent 4" w:uiPriority="46"/>
+    <w:lsdException w:name="List Table 2 Accent 4" w:uiPriority="47"/>
+    <w:lsdException w:name="List Table 3 Accent 4" w:uiPriority="48"/>
+    <w:lsdException w:name="List Table 4 Accent 4" w:uiPriority="49"/>
+    <w:lsdException w:name="List Table 5 Dark Accent 4" w:uiPriority="50"/>
+    <w:lsdException w:name="List Table 6 Colorful Accent 4" w:uiPriority="51"/>
+    <w:lsdException w:name="List Table 7 Colorful Accent 4" w:uiPriority="52"/>
+    <w:lsdException w:name="List Table 1 Light Accent 5" w:uiPriority="46"/>
+    <w:lsdException w:name="List Table 2 Accent 5" w:uiPriority="47"/>
+    <w:lsdException w:name="List Table 3 Accent 5" w:uiPriority="48"/>
+    <w:lsdException w:name="List Table 4 Accent 5" w:uiPriority="49"/>
+    <w:lsdException w:name="List Table 5 Dark Accent 5" w:uiPriority="50"/>
+    <w:lsdException w:name="List Table 6 Colorful Accent 5" w:uiPriority="51"/>
+    <w:lsdException w:name="List Table 7 Colorful Accent 5" w:uiPriority="52"/>
+    <w:lsdException w:name="List Table 1 Light Accent 6" w:uiPriority="46"/>
+    <w:lsdException w:name="List Table 2 Accent 6" w:uiPriority="47"/>
+    <w:lsdException w:name="List Table 3 Accent 6" w:uiPriority="48"/>
+    <w:lsdException w:name="List Table 4 Accent 6" w:uiPriority="49"/>
+    <w:lsdException w:name="List Table 5 Dark Accent 6" w:uiPriority="50"/>
+    <w:lsdException w:name="List Table 6 Colorful Accent 6" w:uiPriority="51"/>
+    <w:lsdException w:name="List Table 7 Colorful Accent 6" w:uiPriority="52"/>
+    <w:lsdException w:name="Mention" w:semiHidden="1" w:unhideWhenUsed="1"/>
+    <w:lsdException w:name="Smart Hyperlink" w:semiHidden="1" w:unhideWhenUsed="1"/>
+    <w:lsdException w:name="Hashtag" w:semiHidden="1" w:unhideWhenUsed="1"/>
+    <w:lsdException w:name="Unresolved Mention" w:semiHidden="1" w:unhideWhenUsed="1"/>
   </w:latentStyles>
-  <w:style w:type="paragraph" w:default="1" w:styleId="a">
+  <w:style w:type="paragraph" w:default="1" w:styleId="Normal">
     <w:name w:val="Normal"/>
     <w:qFormat/>
     <w:rsid w:val="003A5A53"/>
@@ -5996,18 +6585,17 @@
       <w:jc w:val="both"/>
     </w:pPr>
   </w:style>
-  <w:style w:type="character" w:default="1" w:styleId="a0">
+  <w:style w:type="character" w:default="1" w:styleId="DefaultParagraphFont">
     <w:name w:val="Default Paragraph Font"/>
     <w:uiPriority w:val="1"/>
     <w:semiHidden/>
     <w:unhideWhenUsed/>
   </w:style>
-  <w:style w:type="table" w:default="1" w:styleId="a1">
+  <w:style w:type="table" w:default="1" w:styleId="TableNormal">
     <w:name w:val="Normal Table"/>
     <w:uiPriority w:val="99"/>
     <w:semiHidden/>
     <w:unhideWhenUsed/>
-    <w:qFormat/>
     <w:tblPr>
       <w:tblInd w:w="0" w:type="dxa"/>
       <w:tblCellMar>
@@ -6018,16 +6606,16 @@
       </w:tblCellMar>
     </w:tblPr>
   </w:style>
-  <w:style w:type="numbering" w:default="1" w:styleId="a2">
+  <w:style w:type="numbering" w:default="1" w:styleId="NoList">
     <w:name w:val="No List"/>
     <w:uiPriority w:val="99"/>
     <w:semiHidden/>
     <w:unhideWhenUsed/>
   </w:style>
-  <w:style w:type="paragraph" w:styleId="a3">
+  <w:style w:type="paragraph" w:styleId="Header">
     <w:name w:val="header"/>
-    <w:basedOn w:val="a"/>
-    <w:link w:val="Char"/>
+    <w:basedOn w:val="Normal"/>
+    <w:link w:val="HeaderChar"/>
     <w:uiPriority w:val="99"/>
     <w:semiHidden/>
     <w:unhideWhenUsed/>
@@ -6048,10 +6636,10 @@
       <w:szCs w:val="18"/>
     </w:rPr>
   </w:style>
-  <w:style w:type="character" w:customStyle="1" w:styleId="Char">
-    <w:name w:val="页眉 Char"/>
-    <w:basedOn w:val="a0"/>
-    <w:link w:val="a3"/>
+  <w:style w:type="character" w:customStyle="1" w:styleId="HeaderChar">
+    <w:name w:val="Header Char"/>
+    <w:basedOn w:val="DefaultParagraphFont"/>
+    <w:link w:val="Header"/>
     <w:uiPriority w:val="99"/>
     <w:semiHidden/>
     <w:rsid w:val="00722155"/>
@@ -6060,10 +6648,10 @@
       <w:szCs w:val="18"/>
     </w:rPr>
   </w:style>
-  <w:style w:type="paragraph" w:styleId="a4">
+  <w:style w:type="paragraph" w:styleId="Footer">
     <w:name w:val="footer"/>
-    <w:basedOn w:val="a"/>
-    <w:link w:val="Char0"/>
+    <w:basedOn w:val="Normal"/>
+    <w:link w:val="FooterChar"/>
     <w:uiPriority w:val="99"/>
     <w:semiHidden/>
     <w:unhideWhenUsed/>
@@ -6081,10 +6669,10 @@
       <w:szCs w:val="18"/>
     </w:rPr>
   </w:style>
-  <w:style w:type="character" w:customStyle="1" w:styleId="Char0">
-    <w:name w:val="页脚 Char"/>
-    <w:basedOn w:val="a0"/>
-    <w:link w:val="a4"/>
+  <w:style w:type="character" w:customStyle="1" w:styleId="FooterChar">
+    <w:name w:val="Footer Char"/>
+    <w:basedOn w:val="DefaultParagraphFont"/>
+    <w:link w:val="Footer"/>
     <w:uiPriority w:val="99"/>
     <w:semiHidden/>
     <w:rsid w:val="00722155"/>
@@ -6093,9 +6681,9 @@
       <w:szCs w:val="18"/>
     </w:rPr>
   </w:style>
-  <w:style w:type="character" w:styleId="a5">
+  <w:style w:type="character" w:styleId="PlaceholderText">
     <w:name w:val="Placeholder Text"/>
-    <w:basedOn w:val="a0"/>
+    <w:basedOn w:val="DefaultParagraphFont"/>
     <w:uiPriority w:val="99"/>
     <w:semiHidden/>
     <w:rsid w:val="00507536"/>
@@ -6103,10 +6691,10 @@
       <w:color w:val="808080"/>
     </w:rPr>
   </w:style>
-  <w:style w:type="paragraph" w:styleId="a6">
+  <w:style w:type="paragraph" w:styleId="BalloonText">
     <w:name w:val="Balloon Text"/>
-    <w:basedOn w:val="a"/>
-    <w:link w:val="Char1"/>
+    <w:basedOn w:val="Normal"/>
+    <w:link w:val="BalloonTextChar"/>
     <w:uiPriority w:val="99"/>
     <w:semiHidden/>
     <w:unhideWhenUsed/>
@@ -6116,10 +6704,10 @@
       <w:szCs w:val="18"/>
     </w:rPr>
   </w:style>
-  <w:style w:type="character" w:customStyle="1" w:styleId="Char1">
-    <w:name w:val="批注框文本 Char"/>
-    <w:basedOn w:val="a0"/>
-    <w:link w:val="a6"/>
+  <w:style w:type="character" w:customStyle="1" w:styleId="BalloonTextChar">
+    <w:name w:val="Balloon Text Char"/>
+    <w:basedOn w:val="DefaultParagraphFont"/>
+    <w:link w:val="BalloonText"/>
     <w:uiPriority w:val="99"/>
     <w:semiHidden/>
     <w:rsid w:val="00495FAB"/>

</xml_diff>